<commit_message>
final version IDS assignment1
</commit_message>
<xml_diff>
--- a/IDS_Assignment1/IDS_Assignment_Output.docx
+++ b/IDS_Assignment1/IDS_Assignment_Output.docx
@@ -1,6 +1,6 @@
 
 <file path=word/document.xml><?xml version="1.0" encoding="utf-8"?>
-<w:document xmlns:wpc="http://schemas.microsoft.com/office/word/2010/wordprocessingCanvas" xmlns:cx="http://schemas.microsoft.com/office/drawing/2014/chartex" xmlns:cx1="http://schemas.microsoft.com/office/drawing/2015/9/8/chartex" xmlns:cx2="http://schemas.microsoft.com/office/drawing/2015/10/21/chartex" xmlns:cx3="http://schemas.microsoft.com/office/drawing/2016/5/9/chartex" xmlns:cx4="http://schemas.microsoft.com/office/drawing/2016/5/10/chartex" xmlns:cx5="http://schemas.microsoft.com/office/drawing/2016/5/11/chartex" xmlns:cx6="http://schemas.microsoft.com/office/drawing/2016/5/12/chartex" xmlns:cx7="http://schemas.microsoft.com/office/drawing/2016/5/13/chartex" xmlns:cx8="http://schemas.microsoft.com/office/drawing/2016/5/14/chartex" xmlns:mc="http://schemas.openxmlformats.org/markup-compatibility/2006" xmlns:aink="http://schemas.microsoft.com/office/drawing/2016/ink" xmlns:am3d="http://schemas.microsoft.com/office/drawing/2017/model3d" xmlns:o="urn:schemas-microsoft-com:office:office" xmlns:r="http://schemas.openxmlformats.org/officeDocument/2006/relationships" xmlns:m="http://schemas.openxmlformats.org/officeDocument/2006/math" xmlns:v="urn:schemas-microsoft-com:vml" xmlns:wp14="http://schemas.microsoft.com/office/word/2010/wordprocessingDrawing" xmlns:wp="http://schemas.openxmlformats.org/drawingml/2006/wordprocessingDrawing" xmlns:w10="urn:schemas-microsoft-com:office:word" xmlns:w="http://schemas.openxmlformats.org/wordprocessingml/2006/main" xmlns:w14="http://schemas.microsoft.com/office/word/2010/wordml" xmlns:w15="http://schemas.microsoft.com/office/word/2012/wordml" xmlns:w16cex="http://schemas.microsoft.com/office/word/2018/wordml/cex" xmlns:w16cid="http://schemas.microsoft.com/office/word/2016/wordml/cid" xmlns:w16="http://schemas.microsoft.com/office/word/2018/wordml" xmlns:w16sdtdh="http://schemas.microsoft.com/office/word/2020/wordml/sdtdatahash" xmlns:w16se="http://schemas.microsoft.com/office/word/2015/wordml/symex" xmlns:wpg="http://schemas.microsoft.com/office/word/2010/wordprocessingGroup" xmlns:wpi="http://schemas.microsoft.com/office/word/2010/wordprocessingInk" xmlns:wne="http://schemas.microsoft.com/office/word/2006/wordml" xmlns:wps="http://schemas.microsoft.com/office/word/2010/wordprocessingShape" mc:Ignorable="w14 w15 w16se w16cid w16 w16cex w16sdtdh wp14">
+<w:document xmlns:wpc="http://schemas.microsoft.com/office/word/2010/wordprocessingCanvas" xmlns:cx="http://schemas.microsoft.com/office/drawing/2014/chartex" xmlns:cx1="http://schemas.microsoft.com/office/drawing/2015/9/8/chartex" xmlns:cx2="http://schemas.microsoft.com/office/drawing/2015/10/21/chartex" xmlns:cx3="http://schemas.microsoft.com/office/drawing/2016/5/9/chartex" xmlns:cx4="http://schemas.microsoft.com/office/drawing/2016/5/10/chartex" xmlns:cx5="http://schemas.microsoft.com/office/drawing/2016/5/11/chartex" xmlns:cx6="http://schemas.microsoft.com/office/drawing/2016/5/12/chartex" xmlns:cx7="http://schemas.microsoft.com/office/drawing/2016/5/13/chartex" xmlns:cx8="http://schemas.microsoft.com/office/drawing/2016/5/14/chartex" xmlns:mc="http://schemas.openxmlformats.org/markup-compatibility/2006" xmlns:aink="http://schemas.microsoft.com/office/drawing/2016/ink" xmlns:am3d="http://schemas.microsoft.com/office/drawing/2017/model3d" xmlns:o="urn:schemas-microsoft-com:office:office" xmlns:r="http://schemas.openxmlformats.org/officeDocument/2006/relationships" xmlns:m="http://schemas.openxmlformats.org/officeDocument/2006/math" xmlns:v="urn:schemas-microsoft-com:vml" xmlns:wp14="http://schemas.microsoft.com/office/word/2010/wordprocessingDrawing" xmlns:wp="http://schemas.openxmlformats.org/drawingml/2006/wordprocessingDrawing" xmlns:w10="urn:schemas-microsoft-com:office:word" xmlns:w="http://schemas.openxmlformats.org/wordprocessingml/2006/main" xmlns:w14="http://schemas.microsoft.com/office/word/2010/wordml" xmlns:w15="http://schemas.microsoft.com/office/word/2012/wordml" xmlns:w16cex="http://schemas.microsoft.com/office/word/2018/wordml/cex" xmlns:w16cid="http://schemas.microsoft.com/office/word/2016/wordml/cid" xmlns:w16="http://schemas.microsoft.com/office/word/2018/wordml" xmlns:w16se="http://schemas.microsoft.com/office/word/2015/wordml/symex" xmlns:wpg="http://schemas.microsoft.com/office/word/2010/wordprocessingGroup" xmlns:wpi="http://schemas.microsoft.com/office/word/2010/wordprocessingInk" xmlns:wne="http://schemas.microsoft.com/office/word/2006/wordml" xmlns:wps="http://schemas.microsoft.com/office/word/2010/wordprocessingShape" mc:Ignorable="w14 w15 w16se w16cid w16 w16cex wp14">
   <w:body>
     <w:p>
       <w:pPr>
@@ -111,25 +111,7 @@
                                 <w:szCs w:val="16"/>
                                 <w:lang w:val="en-US"/>
                               </w:rPr>
-                              <w:t xml:space="preserve">Various type of data exploration techniques </w:t>
-                            </w:r>
-                            <w:proofErr w:type="gramStart"/>
-                            <w:r>
-                              <w:rPr>
-                                <w:sz w:val="16"/>
-                                <w:szCs w:val="16"/>
-                                <w:lang w:val="en-US"/>
-                              </w:rPr>
-                              <w:t>are</w:t>
-                            </w:r>
-                            <w:proofErr w:type="gramEnd"/>
-                            <w:r>
-                              <w:rPr>
-                                <w:sz w:val="16"/>
-                                <w:szCs w:val="16"/>
-                                <w:lang w:val="en-US"/>
-                              </w:rPr>
-                              <w:t xml:space="preserve"> applied to understands th</w:t>
+                              <w:t>Various type of data exploration techniques are applied to understands th</w:t>
                             </w:r>
                             <w:r>
                               <w:rPr>
@@ -367,7 +349,6 @@
                               </w:rPr>
                               <w:t>”</w:t>
                             </w:r>
-                            <w:proofErr w:type="gramStart"/>
                             <w:r>
                               <w:rPr>
                                 <w:sz w:val="16"/>
@@ -391,16 +372,7 @@
                                 <w:szCs w:val="16"/>
                                 <w:lang w:val="en-US"/>
                               </w:rPr>
-                              <w:t>dst</w:t>
-                            </w:r>
-                            <w:proofErr w:type="gramEnd"/>
-                            <w:r>
-                              <w:rPr>
-                                <w:sz w:val="16"/>
-                                <w:szCs w:val="16"/>
-                                <w:lang w:val="en-US"/>
-                              </w:rPr>
-                              <w:t>_host_srv_rerror_rate</w:t>
+                              <w:t>dst_host_srv_rerror_rate</w:t>
                             </w:r>
                             <w:proofErr w:type="spellEnd"/>
                             <w:r>
@@ -506,7 +478,15 @@
                                 <w:szCs w:val="16"/>
                                 <w:lang w:val="en-US"/>
                               </w:rPr>
-                              <w:t>Two clustering techniques are tried to categorize the data</w:t>
+                              <w:t xml:space="preserve">Three </w:t>
+                            </w:r>
+                            <w:r>
+                              <w:rPr>
+                                <w:sz w:val="16"/>
+                                <w:szCs w:val="16"/>
+                                <w:lang w:val="en-US"/>
+                              </w:rPr>
+                              <w:t>clustering techniques are tried to categorize the data</w:t>
                             </w:r>
                             <w:r>
                               <w:rPr>
@@ -555,6 +535,31 @@
                               </w:rPr>
                               <w:t xml:space="preserve">Means </w:t>
                             </w:r>
+                          </w:p>
+                          <w:p>
+                            <w:pPr>
+                              <w:pStyle w:val="ListParagraph"/>
+                              <w:numPr>
+                                <w:ilvl w:val="2"/>
+                                <w:numId w:val="12"/>
+                              </w:numPr>
+                              <w:spacing w:after="40" w:line="240" w:lineRule="auto"/>
+                              <w:rPr>
+                                <w:sz w:val="16"/>
+                                <w:szCs w:val="16"/>
+                                <w:lang w:val="en-US"/>
+                              </w:rPr>
+                            </w:pPr>
+                            <w:proofErr w:type="spellStart"/>
+                            <w:r>
+                              <w:rPr>
+                                <w:sz w:val="16"/>
+                                <w:szCs w:val="16"/>
+                                <w:lang w:val="en-US"/>
+                              </w:rPr>
+                              <w:t>DBScan</w:t>
+                            </w:r>
+                            <w:proofErr w:type="spellEnd"/>
                           </w:p>
                           <w:p>
                             <w:pPr>
@@ -806,7 +811,7 @@
                                 </w:tcPr>
                                 <w:p>
                                   <w:pPr>
-                                    <w:spacing w:after="40"/>
+                                    <w:spacing w:after="40" w:line="192" w:lineRule="auto"/>
                                     <w:rPr>
                                       <w:color w:val="000000" w:themeColor="text1"/>
                                       <w:sz w:val="16"/>
@@ -848,10 +853,10 @@
                                   <w:pPr>
                                     <w:pStyle w:val="ListParagraph"/>
                                     <w:numPr>
-                                      <w:ilvl w:val="2"/>
-                                      <w:numId w:val="11"/>
+                                      <w:ilvl w:val="0"/>
+                                      <w:numId w:val="14"/>
                                     </w:numPr>
-                                    <w:spacing w:after="40"/>
+                                    <w:spacing w:after="40" w:line="192" w:lineRule="auto"/>
                                     <w:rPr>
                                       <w:color w:val="000000" w:themeColor="text1"/>
                                       <w:sz w:val="16"/>
@@ -869,6 +874,25 @@
                                       </w14:textOutline>
                                     </w:rPr>
                                   </w:pPr>
+                                  <w:r>
+                                    <w:rPr>
+                                      <w:color w:val="000000" w:themeColor="text1"/>
+                                      <w:sz w:val="16"/>
+                                      <w:szCs w:val="16"/>
+                                      <w:lang w:val="en-US"/>
+                                      <w14:shadow w14:blurRad="38100" w14:dist="19050" w14:dir="2700000" w14:sx="100000" w14:sy="100000" w14:kx="0" w14:ky="0" w14:algn="tl">
+                                        <w14:schemeClr w14:val="dk1">
+                                          <w14:alpha w14:val="60000"/>
+                                        </w14:schemeClr>
+                                      </w14:shadow>
+                                      <w14:textOutline w14:w="0" w14:cap="flat" w14:cmpd="sng" w14:algn="ctr">
+                                        <w14:noFill/>
+                                        <w14:prstDash w14:val="solid"/>
+                                        <w14:round/>
+                                      </w14:textOutline>
+                                    </w:rPr>
+                                    <w:t>{</w:t>
+                                  </w:r>
                                   <w:r>
                                     <w:rPr>
                                       <w:color w:val="000000" w:themeColor="text1"/>
@@ -928,15 +952,7 @@
                                     </w:rPr>
                                     <w:t>": "k-means++",</w:t>
                                   </w:r>
-                                </w:p>
-                                <w:p>
-                                  <w:pPr>
-                                    <w:pStyle w:val="ListParagraph"/>
-                                    <w:numPr>
-                                      <w:ilvl w:val="2"/>
-                                      <w:numId w:val="11"/>
-                                    </w:numPr>
-                                    <w:spacing w:after="40"/>
+                                  <w:r>
                                     <w:rPr>
                                       <w:color w:val="000000" w:themeColor="text1"/>
                                       <w:sz w:val="16"/>
@@ -953,7 +969,8 @@
                                         <w14:round/>
                                       </w14:textOutline>
                                     </w:rPr>
-                                  </w:pPr>
+                                    <w:t xml:space="preserve"> </w:t>
+                                  </w:r>
                                   <w:r>
                                     <w:rPr>
                                       <w:color w:val="000000" w:themeColor="text1"/>
@@ -1013,15 +1030,251 @@
                                     </w:rPr>
                                     <w:t>": 10,</w:t>
                                   </w:r>
+                                  <w:r>
+                                    <w:rPr>
+                                      <w:color w:val="000000" w:themeColor="text1"/>
+                                      <w:sz w:val="16"/>
+                                      <w:szCs w:val="16"/>
+                                      <w:lang w:val="en-US"/>
+                                      <w14:shadow w14:blurRad="38100" w14:dist="19050" w14:dir="2700000" w14:sx="100000" w14:sy="100000" w14:kx="0" w14:ky="0" w14:algn="tl">
+                                        <w14:schemeClr w14:val="dk1">
+                                          <w14:alpha w14:val="60000"/>
+                                        </w14:schemeClr>
+                                      </w14:shadow>
+                                      <w14:textOutline w14:w="0" w14:cap="flat" w14:cmpd="sng" w14:algn="ctr">
+                                        <w14:noFill/>
+                                        <w14:prstDash w14:val="solid"/>
+                                        <w14:round/>
+                                      </w14:textOutline>
+                                    </w:rPr>
+                                    <w:t xml:space="preserve"> </w:t>
+                                  </w:r>
+                                  <w:r>
+                                    <w:rPr>
+                                      <w:color w:val="000000" w:themeColor="text1"/>
+                                      <w:sz w:val="16"/>
+                                      <w:szCs w:val="16"/>
+                                      <w:lang w:val="en-US"/>
+                                      <w14:shadow w14:blurRad="38100" w14:dist="19050" w14:dir="2700000" w14:sx="100000" w14:sy="100000" w14:kx="0" w14:ky="0" w14:algn="tl">
+                                        <w14:schemeClr w14:val="dk1">
+                                          <w14:alpha w14:val="60000"/>
+                                        </w14:schemeClr>
+                                      </w14:shadow>
+                                      <w14:textOutline w14:w="0" w14:cap="flat" w14:cmpd="sng" w14:algn="ctr">
+                                        <w14:noFill/>
+                                        <w14:prstDash w14:val="solid"/>
+                                        <w14:round/>
+                                      </w14:textOutline>
+                                    </w:rPr>
+                                    <w:t>"</w:t>
+                                  </w:r>
+                                  <w:proofErr w:type="spellStart"/>
+                                  <w:r>
+                                    <w:rPr>
+                                      <w:color w:val="000000" w:themeColor="text1"/>
+                                      <w:sz w:val="16"/>
+                                      <w:szCs w:val="16"/>
+                                      <w:lang w:val="en-US"/>
+                                      <w14:shadow w14:blurRad="38100" w14:dist="19050" w14:dir="2700000" w14:sx="100000" w14:sy="100000" w14:kx="0" w14:ky="0" w14:algn="tl">
+                                        <w14:schemeClr w14:val="dk1">
+                                          <w14:alpha w14:val="60000"/>
+                                        </w14:schemeClr>
+                                      </w14:shadow>
+                                      <w14:textOutline w14:w="0" w14:cap="flat" w14:cmpd="sng" w14:algn="ctr">
+                                        <w14:noFill/>
+                                        <w14:prstDash w14:val="solid"/>
+                                        <w14:round/>
+                                      </w14:textOutline>
+                                    </w:rPr>
+                                    <w:t>max_iter</w:t>
+                                  </w:r>
+                                  <w:proofErr w:type="spellEnd"/>
+                                  <w:r>
+                                    <w:rPr>
+                                      <w:color w:val="000000" w:themeColor="text1"/>
+                                      <w:sz w:val="16"/>
+                                      <w:szCs w:val="16"/>
+                                      <w:lang w:val="en-US"/>
+                                      <w14:shadow w14:blurRad="38100" w14:dist="19050" w14:dir="2700000" w14:sx="100000" w14:sy="100000" w14:kx="0" w14:ky="0" w14:algn="tl">
+                                        <w14:schemeClr w14:val="dk1">
+                                          <w14:alpha w14:val="60000"/>
+                                        </w14:schemeClr>
+                                      </w14:shadow>
+                                      <w14:textOutline w14:w="0" w14:cap="flat" w14:cmpd="sng" w14:algn="ctr">
+                                        <w14:noFill/>
+                                        <w14:prstDash w14:val="solid"/>
+                                        <w14:round/>
+                                      </w14:textOutline>
+                                    </w:rPr>
+                                    <w:t>": 100,</w:t>
+                                  </w:r>
+                                  <w:r>
+                                    <w:rPr>
+                                      <w:color w:val="000000" w:themeColor="text1"/>
+                                      <w:sz w:val="16"/>
+                                      <w:szCs w:val="16"/>
+                                      <w:lang w:val="en-US"/>
+                                      <w14:shadow w14:blurRad="38100" w14:dist="19050" w14:dir="2700000" w14:sx="100000" w14:sy="100000" w14:kx="0" w14:ky="0" w14:algn="tl">
+                                        <w14:schemeClr w14:val="dk1">
+                                          <w14:alpha w14:val="60000"/>
+                                        </w14:schemeClr>
+                                      </w14:shadow>
+                                      <w14:textOutline w14:w="0" w14:cap="flat" w14:cmpd="sng" w14:algn="ctr">
+                                        <w14:noFill/>
+                                        <w14:prstDash w14:val="solid"/>
+                                        <w14:round/>
+                                      </w14:textOutline>
+                                    </w:rPr>
+                                    <w:t xml:space="preserve"> </w:t>
+                                  </w:r>
+                                  <w:r>
+                                    <w:rPr>
+                                      <w:color w:val="000000" w:themeColor="text1"/>
+                                      <w:sz w:val="16"/>
+                                      <w:szCs w:val="16"/>
+                                      <w:lang w:val="en-US"/>
+                                      <w14:shadow w14:blurRad="38100" w14:dist="19050" w14:dir="2700000" w14:sx="100000" w14:sy="100000" w14:kx="0" w14:ky="0" w14:algn="tl">
+                                        <w14:schemeClr w14:val="dk1">
+                                          <w14:alpha w14:val="60000"/>
+                                        </w14:schemeClr>
+                                      </w14:shadow>
+                                      <w14:textOutline w14:w="0" w14:cap="flat" w14:cmpd="sng" w14:algn="ctr">
+                                        <w14:noFill/>
+                                        <w14:prstDash w14:val="solid"/>
+                                        <w14:round/>
+                                      </w14:textOutline>
+                                    </w:rPr>
+                                    <w:t>"</w:t>
+                                  </w:r>
+                                  <w:proofErr w:type="spellStart"/>
+                                  <w:r>
+                                    <w:rPr>
+                                      <w:color w:val="000000" w:themeColor="text1"/>
+                                      <w:sz w:val="16"/>
+                                      <w:szCs w:val="16"/>
+                                      <w:lang w:val="en-US"/>
+                                      <w14:shadow w14:blurRad="38100" w14:dist="19050" w14:dir="2700000" w14:sx="100000" w14:sy="100000" w14:kx="0" w14:ky="0" w14:algn="tl">
+                                        <w14:schemeClr w14:val="dk1">
+                                          <w14:alpha w14:val="60000"/>
+                                        </w14:schemeClr>
+                                      </w14:shadow>
+                                      <w14:textOutline w14:w="0" w14:cap="flat" w14:cmpd="sng" w14:algn="ctr">
+                                        <w14:noFill/>
+                                        <w14:prstDash w14:val="solid"/>
+                                        <w14:round/>
+                                      </w14:textOutline>
+                                    </w:rPr>
+                                    <w:t>random_state</w:t>
+                                  </w:r>
+                                  <w:proofErr w:type="spellEnd"/>
+                                  <w:r>
+                                    <w:rPr>
+                                      <w:color w:val="000000" w:themeColor="text1"/>
+                                      <w:sz w:val="16"/>
+                                      <w:szCs w:val="16"/>
+                                      <w:lang w:val="en-US"/>
+                                      <w14:shadow w14:blurRad="38100" w14:dist="19050" w14:dir="2700000" w14:sx="100000" w14:sy="100000" w14:kx="0" w14:ky="0" w14:algn="tl">
+                                        <w14:schemeClr w14:val="dk1">
+                                          <w14:alpha w14:val="60000"/>
+                                        </w14:schemeClr>
+                                      </w14:shadow>
+                                      <w14:textOutline w14:w="0" w14:cap="flat" w14:cmpd="sng" w14:algn="ctr">
+                                        <w14:noFill/>
+                                        <w14:prstDash w14:val="solid"/>
+                                        <w14:round/>
+                                      </w14:textOutline>
+                                    </w:rPr>
+                                    <w:t>": 42</w:t>
+                                  </w:r>
+                                  <w:r>
+                                    <w:rPr>
+                                      <w:color w:val="000000" w:themeColor="text1"/>
+                                      <w:sz w:val="16"/>
+                                      <w:szCs w:val="16"/>
+                                      <w:lang w:val="en-US"/>
+                                      <w14:shadow w14:blurRad="38100" w14:dist="19050" w14:dir="2700000" w14:sx="100000" w14:sy="100000" w14:kx="0" w14:ky="0" w14:algn="tl">
+                                        <w14:schemeClr w14:val="dk1">
+                                          <w14:alpha w14:val="60000"/>
+                                        </w14:schemeClr>
+                                      </w14:shadow>
+                                      <w14:textOutline w14:w="0" w14:cap="flat" w14:cmpd="sng" w14:algn="ctr">
+                                        <w14:noFill/>
+                                        <w14:prstDash w14:val="solid"/>
+                                        <w14:round/>
+                                      </w14:textOutline>
+                                    </w:rPr>
+                                    <w:t>}</w:t>
+                                  </w:r>
+                                </w:p>
+                                <w:p>
+                                  <w:pPr>
+                                    <w:spacing w:after="40" w:line="192" w:lineRule="auto"/>
+                                    <w:rPr>
+                                      <w:color w:val="000000" w:themeColor="text1"/>
+                                      <w:sz w:val="16"/>
+                                      <w:szCs w:val="16"/>
+                                      <w:lang w:val="en-US"/>
+                                      <w14:shadow w14:blurRad="38100" w14:dist="19050" w14:dir="2700000" w14:sx="100000" w14:sy="100000" w14:kx="0" w14:ky="0" w14:algn="tl">
+                                        <w14:schemeClr w14:val="dk1">
+                                          <w14:alpha w14:val="60000"/>
+                                        </w14:schemeClr>
+                                      </w14:shadow>
+                                      <w14:textOutline w14:w="0" w14:cap="flat" w14:cmpd="sng" w14:algn="ctr">
+                                        <w14:noFill/>
+                                        <w14:prstDash w14:val="solid"/>
+                                        <w14:round/>
+                                      </w14:textOutline>
+                                    </w:rPr>
+                                  </w:pPr>
+                                  <w:proofErr w:type="spellStart"/>
+                                  <w:r>
+                                    <w:rPr>
+                                      <w:color w:val="000000" w:themeColor="text1"/>
+                                      <w:sz w:val="16"/>
+                                      <w:szCs w:val="16"/>
+                                      <w:lang w:val="en-US"/>
+                                      <w14:shadow w14:blurRad="38100" w14:dist="19050" w14:dir="2700000" w14:sx="100000" w14:sy="100000" w14:kx="0" w14:ky="0" w14:algn="tl">
+                                        <w14:schemeClr w14:val="dk1">
+                                          <w14:alpha w14:val="60000"/>
+                                        </w14:schemeClr>
+                                      </w14:shadow>
+                                      <w14:textOutline w14:w="0" w14:cap="flat" w14:cmpd="sng" w14:algn="ctr">
+                                        <w14:noFill/>
+                                        <w14:prstDash w14:val="solid"/>
+                                        <w14:round/>
+                                      </w14:textOutline>
+                                    </w:rPr>
+                                    <w:t>DBScan</w:t>
+                                  </w:r>
+                                  <w:proofErr w:type="spellEnd"/>
+                                  <w:r>
+                                    <w:rPr>
+                                      <w:color w:val="000000" w:themeColor="text1"/>
+                                      <w:sz w:val="16"/>
+                                      <w:szCs w:val="16"/>
+                                      <w:lang w:val="en-US"/>
+                                      <w14:shadow w14:blurRad="38100" w14:dist="19050" w14:dir="2700000" w14:sx="100000" w14:sy="100000" w14:kx="0" w14:ky="0" w14:algn="tl">
+                                        <w14:schemeClr w14:val="dk1">
+                                          <w14:alpha w14:val="60000"/>
+                                        </w14:schemeClr>
+                                      </w14:shadow>
+                                      <w14:textOutline w14:w="0" w14:cap="flat" w14:cmpd="sng" w14:algn="ctr">
+                                        <w14:noFill/>
+                                        <w14:prstDash w14:val="solid"/>
+                                        <w14:round/>
+                                      </w14:textOutline>
+                                    </w:rPr>
+                                    <w:t>:</w:t>
+                                  </w:r>
                                 </w:p>
                                 <w:p>
                                   <w:pPr>
                                     <w:pStyle w:val="ListParagraph"/>
                                     <w:numPr>
-                                      <w:ilvl w:val="2"/>
-                                      <w:numId w:val="11"/>
+                                      <w:ilvl w:val="0"/>
+                                      <w:numId w:val="14"/>
                                     </w:numPr>
-                                    <w:spacing w:after="40"/>
+                                    <w:spacing w:after="40" w:line="192" w:lineRule="auto"/>
                                     <w:rPr>
                                       <w:color w:val="000000" w:themeColor="text1"/>
                                       <w:sz w:val="16"/>
@@ -1056,10 +1309,8 @@
                                         <w14:round/>
                                       </w14:textOutline>
                                     </w:rPr>
-                                    <w:t>"</w:t>
+                                    <w:t>E</w:t>
                                   </w:r>
-                                  <w:proofErr w:type="spellStart"/>
-                                  <w:proofErr w:type="gramStart"/>
                                   <w:r>
                                     <w:rPr>
                                       <w:color w:val="000000" w:themeColor="text1"/>
@@ -1077,9 +1328,8 @@
                                         <w14:round/>
                                       </w14:textOutline>
                                     </w:rPr>
-                                    <w:t>max</w:t>
+                                    <w:t>ps</w:t>
                                   </w:r>
-                                  <w:proofErr w:type="gramEnd"/>
                                   <w:r>
                                     <w:rPr>
                                       <w:color w:val="000000" w:themeColor="text1"/>
@@ -1097,9 +1347,8 @@
                                         <w14:round/>
                                       </w14:textOutline>
                                     </w:rPr>
-                                    <w:t>_iter</w:t>
+                                    <w:t xml:space="preserve"> </w:t>
                                   </w:r>
-                                  <w:proofErr w:type="spellEnd"/>
                                   <w:r>
                                     <w:rPr>
                                       <w:color w:val="000000" w:themeColor="text1"/>
@@ -1117,34 +1366,8 @@
                                         <w14:round/>
                                       </w14:textOutline>
                                     </w:rPr>
-                                    <w:t>": 100,</w:t>
+                                    <w:t>=</w:t>
                                   </w:r>
-                                </w:p>
-                                <w:p>
-                                  <w:pPr>
-                                    <w:pStyle w:val="ListParagraph"/>
-                                    <w:numPr>
-                                      <w:ilvl w:val="2"/>
-                                      <w:numId w:val="11"/>
-                                    </w:numPr>
-                                    <w:spacing w:after="40"/>
-                                    <w:rPr>
-                                      <w:color w:val="000000" w:themeColor="text1"/>
-                                      <w:sz w:val="16"/>
-                                      <w:szCs w:val="16"/>
-                                      <w:lang w:val="en-US"/>
-                                      <w14:shadow w14:blurRad="38100" w14:dist="19050" w14:dir="2700000" w14:sx="100000" w14:sy="100000" w14:kx="0" w14:ky="0" w14:algn="tl">
-                                        <w14:schemeClr w14:val="dk1">
-                                          <w14:alpha w14:val="60000"/>
-                                        </w14:schemeClr>
-                                      </w14:shadow>
-                                      <w14:textOutline w14:w="0" w14:cap="flat" w14:cmpd="sng" w14:algn="ctr">
-                                        <w14:noFill/>
-                                        <w14:prstDash w14:val="solid"/>
-                                        <w14:round/>
-                                      </w14:textOutline>
-                                    </w:rPr>
-                                  </w:pPr>
                                   <w:r>
                                     <w:rPr>
                                       <w:color w:val="000000" w:themeColor="text1"/>
@@ -1162,10 +1385,8 @@
                                         <w14:round/>
                                       </w14:textOutline>
                                     </w:rPr>
-                                    <w:t>"</w:t>
+                                    <w:t xml:space="preserve"> </w:t>
                                   </w:r>
-                                  <w:proofErr w:type="spellStart"/>
-                                  <w:proofErr w:type="gramStart"/>
                                   <w:r>
                                     <w:rPr>
                                       <w:color w:val="000000" w:themeColor="text1"/>
@@ -1183,51 +1404,12 @@
                                         <w14:round/>
                                       </w14:textOutline>
                                     </w:rPr>
-                                    <w:t>random</w:t>
-                                  </w:r>
-                                  <w:proofErr w:type="gramEnd"/>
-                                  <w:r>
-                                    <w:rPr>
-                                      <w:color w:val="000000" w:themeColor="text1"/>
-                                      <w:sz w:val="16"/>
-                                      <w:szCs w:val="16"/>
-                                      <w:lang w:val="en-US"/>
-                                      <w14:shadow w14:blurRad="38100" w14:dist="19050" w14:dir="2700000" w14:sx="100000" w14:sy="100000" w14:kx="0" w14:ky="0" w14:algn="tl">
-                                        <w14:schemeClr w14:val="dk1">
-                                          <w14:alpha w14:val="60000"/>
-                                        </w14:schemeClr>
-                                      </w14:shadow>
-                                      <w14:textOutline w14:w="0" w14:cap="flat" w14:cmpd="sng" w14:algn="ctr">
-                                        <w14:noFill/>
-                                        <w14:prstDash w14:val="solid"/>
-                                        <w14:round/>
-                                      </w14:textOutline>
-                                    </w:rPr>
-                                    <w:t>_state</w:t>
-                                  </w:r>
-                                  <w:proofErr w:type="spellEnd"/>
-                                  <w:r>
-                                    <w:rPr>
-                                      <w:color w:val="000000" w:themeColor="text1"/>
-                                      <w:sz w:val="16"/>
-                                      <w:szCs w:val="16"/>
-                                      <w:lang w:val="en-US"/>
-                                      <w14:shadow w14:blurRad="38100" w14:dist="19050" w14:dir="2700000" w14:sx="100000" w14:sy="100000" w14:kx="0" w14:ky="0" w14:algn="tl">
-                                        <w14:schemeClr w14:val="dk1">
-                                          <w14:alpha w14:val="60000"/>
-                                        </w14:schemeClr>
-                                      </w14:shadow>
-                                      <w14:textOutline w14:w="0" w14:cap="flat" w14:cmpd="sng" w14:algn="ctr">
-                                        <w14:noFill/>
-                                        <w14:prstDash w14:val="solid"/>
-                                        <w14:round/>
-                                      </w14:textOutline>
-                                    </w:rPr>
-                                    <w:t>": 42,</w:t>
+                                    <w:t>5</w:t>
                                   </w:r>
                                 </w:p>
                                 <w:p>
                                   <w:pPr>
+                                    <w:spacing w:line="192" w:lineRule="auto"/>
                                     <w:rPr>
                                       <w:color w:val="000000" w:themeColor="text1"/>
                                       <w:sz w:val="16"/>
@@ -1272,6 +1454,7 @@
                                       <w:ilvl w:val="2"/>
                                       <w:numId w:val="11"/>
                                     </w:numPr>
+                                    <w:spacing w:line="192" w:lineRule="auto"/>
                                     <w:rPr>
                                       <w:color w:val="000000" w:themeColor="text1"/>
                                       <w:sz w:val="20"/>
@@ -1326,7 +1509,26 @@
                                         <w14:round/>
                                       </w14:textOutline>
                                     </w:rPr>
-                                    <w:t>=1000</w:t>
+                                    <w:t>=</w:t>
+                                  </w:r>
+                                  <w:r>
+                                    <w:rPr>
+                                      <w:color w:val="000000" w:themeColor="text1"/>
+                                      <w:sz w:val="16"/>
+                                      <w:szCs w:val="16"/>
+                                      <w:lang w:val="en-US"/>
+                                      <w14:shadow w14:blurRad="38100" w14:dist="19050" w14:dir="2700000" w14:sx="100000" w14:sy="100000" w14:kx="0" w14:ky="0" w14:algn="tl">
+                                        <w14:schemeClr w14:val="dk1">
+                                          <w14:alpha w14:val="60000"/>
+                                        </w14:schemeClr>
+                                      </w14:shadow>
+                                      <w14:textOutline w14:w="0" w14:cap="flat" w14:cmpd="sng" w14:algn="ctr">
+                                        <w14:noFill/>
+                                        <w14:prstDash w14:val="solid"/>
+                                        <w14:round/>
+                                      </w14:textOutline>
+                                    </w:rPr>
+                                    <w:t>50</w:t>
                                   </w:r>
                                 </w:p>
                               </w:tc>
@@ -1422,7 +1624,7 @@
           </mc:Choice>
           <mc:Fallback>
             <w:pict>
-              <v:rect w14:anchorId="4A6EA0DD" id="Rectangle 13" o:spid="_x0000_s1026" style="position:absolute;left:0;text-align:left;margin-left:266.85pt;margin-top:-.45pt;width:551.75pt;height:232.95pt;z-index:251664384;visibility:visible;mso-wrap-style:square;mso-width-percent:0;mso-height-percent:0;mso-wrap-distance-left:9pt;mso-wrap-distance-top:0;mso-wrap-distance-right:9pt;mso-wrap-distance-bottom:0;mso-position-horizontal:absolute;mso-position-horizontal-relative:margin;mso-position-vertical:absolute;mso-position-vertical-relative:text;mso-width-percent:0;mso-height-percent:0;mso-width-relative:margin;mso-height-relative:margin;v-text-anchor:middle" o:gfxdata="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" fillcolor="#f2f2f2 [3052]" strokecolor="#aeaaaa [2414]" strokeweight="1pt">
+              <v:rect w14:anchorId="4A6EA0DD" id="Rectangle 13" o:spid="_x0000_s1026" style="position:absolute;left:0;text-align:left;margin-left:266.85pt;margin-top:-.45pt;width:551.75pt;height:232.95pt;z-index:251664384;visibility:visible;mso-wrap-style:square;mso-width-percent:0;mso-height-percent:0;mso-wrap-distance-left:9pt;mso-wrap-distance-top:0;mso-wrap-distance-right:9pt;mso-wrap-distance-bottom:0;mso-position-horizontal:absolute;mso-position-horizontal-relative:margin;mso-position-vertical:absolute;mso-position-vertical-relative:text;mso-width-percent:0;mso-height-percent:0;mso-width-relative:margin;mso-height-relative:margin;v-text-anchor:middle" o:gfxdata="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" fillcolor="#f2f2f2 [3052]" strokecolor="#aeaaaa [2414]" strokeweight="1pt">
                 <v:textbox>
                   <w:txbxContent>
                     <w:p>
@@ -1467,25 +1669,7 @@
                           <w:szCs w:val="16"/>
                           <w:lang w:val="en-US"/>
                         </w:rPr>
-                        <w:t xml:space="preserve">Various type of data exploration techniques </w:t>
-                      </w:r>
-                      <w:proofErr w:type="gramStart"/>
-                      <w:r>
-                        <w:rPr>
-                          <w:sz w:val="16"/>
-                          <w:szCs w:val="16"/>
-                          <w:lang w:val="en-US"/>
-                        </w:rPr>
-                        <w:t>are</w:t>
-                      </w:r>
-                      <w:proofErr w:type="gramEnd"/>
-                      <w:r>
-                        <w:rPr>
-                          <w:sz w:val="16"/>
-                          <w:szCs w:val="16"/>
-                          <w:lang w:val="en-US"/>
-                        </w:rPr>
-                        <w:t xml:space="preserve"> applied to understands th</w:t>
+                        <w:t>Various type of data exploration techniques are applied to understands th</w:t>
                       </w:r>
                       <w:r>
                         <w:rPr>
@@ -1723,7 +1907,6 @@
                         </w:rPr>
                         <w:t>”</w:t>
                       </w:r>
-                      <w:proofErr w:type="gramStart"/>
                       <w:r>
                         <w:rPr>
                           <w:sz w:val="16"/>
@@ -1747,16 +1930,7 @@
                           <w:szCs w:val="16"/>
                           <w:lang w:val="en-US"/>
                         </w:rPr>
-                        <w:t>dst</w:t>
-                      </w:r>
-                      <w:proofErr w:type="gramEnd"/>
-                      <w:r>
-                        <w:rPr>
-                          <w:sz w:val="16"/>
-                          <w:szCs w:val="16"/>
-                          <w:lang w:val="en-US"/>
-                        </w:rPr>
-                        <w:t>_host_srv_rerror_rate</w:t>
+                        <w:t>dst_host_srv_rerror_rate</w:t>
                       </w:r>
                       <w:proofErr w:type="spellEnd"/>
                       <w:r>
@@ -1862,7 +2036,15 @@
                           <w:szCs w:val="16"/>
                           <w:lang w:val="en-US"/>
                         </w:rPr>
-                        <w:t>Two clustering techniques are tried to categorize the data</w:t>
+                        <w:t xml:space="preserve">Three </w:t>
+                      </w:r>
+                      <w:r>
+                        <w:rPr>
+                          <w:sz w:val="16"/>
+                          <w:szCs w:val="16"/>
+                          <w:lang w:val="en-US"/>
+                        </w:rPr>
+                        <w:t>clustering techniques are tried to categorize the data</w:t>
                       </w:r>
                       <w:r>
                         <w:rPr>
@@ -1911,6 +2093,31 @@
                         </w:rPr>
                         <w:t xml:space="preserve">Means </w:t>
                       </w:r>
+                    </w:p>
+                    <w:p>
+                      <w:pPr>
+                        <w:pStyle w:val="ListParagraph"/>
+                        <w:numPr>
+                          <w:ilvl w:val="2"/>
+                          <w:numId w:val="12"/>
+                        </w:numPr>
+                        <w:spacing w:after="40" w:line="240" w:lineRule="auto"/>
+                        <w:rPr>
+                          <w:sz w:val="16"/>
+                          <w:szCs w:val="16"/>
+                          <w:lang w:val="en-US"/>
+                        </w:rPr>
+                      </w:pPr>
+                      <w:proofErr w:type="spellStart"/>
+                      <w:r>
+                        <w:rPr>
+                          <w:sz w:val="16"/>
+                          <w:szCs w:val="16"/>
+                          <w:lang w:val="en-US"/>
+                        </w:rPr>
+                        <w:t>DBScan</w:t>
+                      </w:r>
+                      <w:proofErr w:type="spellEnd"/>
                     </w:p>
                     <w:p>
                       <w:pPr>
@@ -2162,7 +2369,7 @@
                           </w:tcPr>
                           <w:p>
                             <w:pPr>
-                              <w:spacing w:after="40"/>
+                              <w:spacing w:after="40" w:line="192" w:lineRule="auto"/>
                               <w:rPr>
                                 <w:color w:val="000000" w:themeColor="text1"/>
                                 <w:sz w:val="16"/>
@@ -2204,10 +2411,10 @@
                             <w:pPr>
                               <w:pStyle w:val="ListParagraph"/>
                               <w:numPr>
-                                <w:ilvl w:val="2"/>
-                                <w:numId w:val="11"/>
+                                <w:ilvl w:val="0"/>
+                                <w:numId w:val="14"/>
                               </w:numPr>
-                              <w:spacing w:after="40"/>
+                              <w:spacing w:after="40" w:line="192" w:lineRule="auto"/>
                               <w:rPr>
                                 <w:color w:val="000000" w:themeColor="text1"/>
                                 <w:sz w:val="16"/>
@@ -2242,9 +2449,8 @@
                                   <w14:round/>
                                 </w14:textOutline>
                               </w:rPr>
-                              <w:t>"</w:t>
-                            </w:r>
-                            <w:proofErr w:type="spellStart"/>
+                              <w:t>{</w:t>
+                            </w:r>
                             <w:r>
                               <w:rPr>
                                 <w:color w:val="000000" w:themeColor="text1"/>
@@ -2262,9 +2468,9 @@
                                   <w14:round/>
                                 </w14:textOutline>
                               </w:rPr>
-                              <w:t>init</w:t>
-                            </w:r>
-                            <w:proofErr w:type="spellEnd"/>
+                              <w:t>"</w:t>
+                            </w:r>
+                            <w:proofErr w:type="spellStart"/>
                             <w:r>
                               <w:rPr>
                                 <w:color w:val="000000" w:themeColor="text1"/>
@@ -2282,17 +2488,10 @@
                                   <w14:round/>
                                 </w14:textOutline>
                               </w:rPr>
-                              <w:t>": "k-means++",</w:t>
-                            </w:r>
-                          </w:p>
-                          <w:p>
-                            <w:pPr>
-                              <w:pStyle w:val="ListParagraph"/>
-                              <w:numPr>
-                                <w:ilvl w:val="2"/>
-                                <w:numId w:val="11"/>
-                              </w:numPr>
-                              <w:spacing w:after="40"/>
+                              <w:t>init</w:t>
+                            </w:r>
+                            <w:proofErr w:type="spellEnd"/>
+                            <w:r>
                               <w:rPr>
                                 <w:color w:val="000000" w:themeColor="text1"/>
                                 <w:sz w:val="16"/>
@@ -2309,7 +2508,8 @@
                                   <w14:round/>
                                 </w14:textOutline>
                               </w:rPr>
-                            </w:pPr>
+                              <w:t>": "k-means++",</w:t>
+                            </w:r>
                             <w:r>
                               <w:rPr>
                                 <w:color w:val="000000" w:themeColor="text1"/>
@@ -2327,9 +2527,8 @@
                                   <w14:round/>
                                 </w14:textOutline>
                               </w:rPr>
-                              <w:t>"</w:t>
-                            </w:r>
-                            <w:proofErr w:type="spellStart"/>
+                              <w:t xml:space="preserve"> </w:t>
+                            </w:r>
                             <w:r>
                               <w:rPr>
                                 <w:color w:val="000000" w:themeColor="text1"/>
@@ -2347,9 +2546,9 @@
                                   <w14:round/>
                                 </w14:textOutline>
                               </w:rPr>
-                              <w:t>n_init</w:t>
-                            </w:r>
-                            <w:proofErr w:type="spellEnd"/>
+                              <w:t>"</w:t>
+                            </w:r>
+                            <w:proofErr w:type="spellStart"/>
                             <w:r>
                               <w:rPr>
                                 <w:color w:val="000000" w:themeColor="text1"/>
@@ -2367,17 +2566,10 @@
                                   <w14:round/>
                                 </w14:textOutline>
                               </w:rPr>
-                              <w:t>": 10,</w:t>
-                            </w:r>
-                          </w:p>
-                          <w:p>
-                            <w:pPr>
-                              <w:pStyle w:val="ListParagraph"/>
-                              <w:numPr>
-                                <w:ilvl w:val="2"/>
-                                <w:numId w:val="11"/>
-                              </w:numPr>
-                              <w:spacing w:after="40"/>
+                              <w:t>n_init</w:t>
+                            </w:r>
+                            <w:proofErr w:type="spellEnd"/>
+                            <w:r>
                               <w:rPr>
                                 <w:color w:val="000000" w:themeColor="text1"/>
                                 <w:sz w:val="16"/>
@@ -2394,7 +2586,8 @@
                                   <w14:round/>
                                 </w14:textOutline>
                               </w:rPr>
-                            </w:pPr>
+                              <w:t>": 10,</w:t>
+                            </w:r>
                             <w:r>
                               <w:rPr>
                                 <w:color w:val="000000" w:themeColor="text1"/>
@@ -2412,10 +2605,8 @@
                                   <w14:round/>
                                 </w14:textOutline>
                               </w:rPr>
-                              <w:t>"</w:t>
-                            </w:r>
-                            <w:proofErr w:type="spellStart"/>
-                            <w:proofErr w:type="gramStart"/>
+                              <w:t xml:space="preserve"> </w:t>
+                            </w:r>
                             <w:r>
                               <w:rPr>
                                 <w:color w:val="000000" w:themeColor="text1"/>
@@ -2433,9 +2624,9 @@
                                   <w14:round/>
                                 </w14:textOutline>
                               </w:rPr>
-                              <w:t>max</w:t>
-                            </w:r>
-                            <w:proofErr w:type="gramEnd"/>
+                              <w:t>"</w:t>
+                            </w:r>
+                            <w:proofErr w:type="spellStart"/>
                             <w:r>
                               <w:rPr>
                                 <w:color w:val="000000" w:themeColor="text1"/>
@@ -2453,7 +2644,7 @@
                                   <w14:round/>
                                 </w14:textOutline>
                               </w:rPr>
-                              <w:t>_iter</w:t>
+                              <w:t>max_iter</w:t>
                             </w:r>
                             <w:proofErr w:type="spellEnd"/>
                             <w:r>
@@ -2475,15 +2666,7 @@
                               </w:rPr>
                               <w:t>": 100,</w:t>
                             </w:r>
-                          </w:p>
-                          <w:p>
-                            <w:pPr>
-                              <w:pStyle w:val="ListParagraph"/>
-                              <w:numPr>
-                                <w:ilvl w:val="2"/>
-                                <w:numId w:val="11"/>
-                              </w:numPr>
-                              <w:spacing w:after="40"/>
+                            <w:r>
                               <w:rPr>
                                 <w:color w:val="000000" w:themeColor="text1"/>
                                 <w:sz w:val="16"/>
@@ -2500,7 +2683,8 @@
                                   <w14:round/>
                                 </w14:textOutline>
                               </w:rPr>
-                            </w:pPr>
+                              <w:t xml:space="preserve"> </w:t>
+                            </w:r>
                             <w:r>
                               <w:rPr>
                                 <w:color w:val="000000" w:themeColor="text1"/>
@@ -2521,7 +2705,6 @@
                               <w:t>"</w:t>
                             </w:r>
                             <w:proofErr w:type="spellStart"/>
-                            <w:proofErr w:type="gramStart"/>
                             <w:r>
                               <w:rPr>
                                 <w:color w:val="000000" w:themeColor="text1"/>
@@ -2539,9 +2722,9 @@
                                   <w14:round/>
                                 </w14:textOutline>
                               </w:rPr>
-                              <w:t>random</w:t>
-                            </w:r>
-                            <w:proofErr w:type="gramEnd"/>
+                              <w:t>random_state</w:t>
+                            </w:r>
+                            <w:proofErr w:type="spellEnd"/>
                             <w:r>
                               <w:rPr>
                                 <w:color w:val="000000" w:themeColor="text1"/>
@@ -2559,9 +2742,8 @@
                                   <w14:round/>
                                 </w14:textOutline>
                               </w:rPr>
-                              <w:t>_state</w:t>
-                            </w:r>
-                            <w:proofErr w:type="spellEnd"/>
+                              <w:t>": 42</w:t>
+                            </w:r>
                             <w:r>
                               <w:rPr>
                                 <w:color w:val="000000" w:themeColor="text1"/>
@@ -2579,11 +2761,12 @@
                                   <w14:round/>
                                 </w14:textOutline>
                               </w:rPr>
-                              <w:t>": 42,</w:t>
+                              <w:t>}</w:t>
                             </w:r>
                           </w:p>
                           <w:p>
                             <w:pPr>
+                              <w:spacing w:after="40" w:line="192" w:lineRule="auto"/>
                               <w:rPr>
                                 <w:color w:val="000000" w:themeColor="text1"/>
                                 <w:sz w:val="16"/>
@@ -2601,6 +2784,7 @@
                                 </w14:textOutline>
                               </w:rPr>
                             </w:pPr>
+                            <w:proofErr w:type="spellStart"/>
                             <w:r>
                               <w:rPr>
                                 <w:color w:val="000000" w:themeColor="text1"/>
@@ -2618,19 +2802,14 @@
                                   <w14:round/>
                                 </w14:textOutline>
                               </w:rPr>
-                              <w:t>Optics:</w:t>
-                            </w:r>
-                          </w:p>
-                          <w:p>
-                            <w:pPr>
-                              <w:pStyle w:val="ListParagraph"/>
-                              <w:numPr>
-                                <w:ilvl w:val="2"/>
-                                <w:numId w:val="11"/>
-                              </w:numPr>
+                              <w:t>DBScan</w:t>
+                            </w:r>
+                            <w:proofErr w:type="spellEnd"/>
+                            <w:r>
                               <w:rPr>
                                 <w:color w:val="000000" w:themeColor="text1"/>
-                                <w:sz w:val="20"/>
+                                <w:sz w:val="16"/>
+                                <w:szCs w:val="16"/>
                                 <w:lang w:val="en-US"/>
                                 <w14:shadow w14:blurRad="38100" w14:dist="19050" w14:dir="2700000" w14:sx="100000" w14:sy="100000" w14:kx="0" w14:ky="0" w14:algn="tl">
                                   <w14:schemeClr w14:val="dk1">
@@ -2643,9 +2822,17 @@
                                   <w14:round/>
                                 </w14:textOutline>
                               </w:rPr>
-                            </w:pPr>
-                            <w:proofErr w:type="spellStart"/>
-                            <w:r>
+                              <w:t>:</w:t>
+                            </w:r>
+                          </w:p>
+                          <w:p>
+                            <w:pPr>
+                              <w:pStyle w:val="ListParagraph"/>
+                              <w:numPr>
+                                <w:ilvl w:val="0"/>
+                                <w:numId w:val="14"/>
+                              </w:numPr>
+                              <w:spacing w:after="40" w:line="192" w:lineRule="auto"/>
                               <w:rPr>
                                 <w:color w:val="000000" w:themeColor="text1"/>
                                 <w:sz w:val="16"/>
@@ -2662,9 +2849,7 @@
                                   <w14:round/>
                                 </w14:textOutline>
                               </w:rPr>
-                              <w:t>min_samples</w:t>
-                            </w:r>
-                            <w:proofErr w:type="spellEnd"/>
+                            </w:pPr>
                             <w:r>
                               <w:rPr>
                                 <w:color w:val="000000" w:themeColor="text1"/>
@@ -2682,7 +2867,226 @@
                                   <w14:round/>
                                 </w14:textOutline>
                               </w:rPr>
-                              <w:t>=1000</w:t>
+                              <w:t>E</w:t>
+                            </w:r>
+                            <w:r>
+                              <w:rPr>
+                                <w:color w:val="000000" w:themeColor="text1"/>
+                                <w:sz w:val="16"/>
+                                <w:szCs w:val="16"/>
+                                <w:lang w:val="en-US"/>
+                                <w14:shadow w14:blurRad="38100" w14:dist="19050" w14:dir="2700000" w14:sx="100000" w14:sy="100000" w14:kx="0" w14:ky="0" w14:algn="tl">
+                                  <w14:schemeClr w14:val="dk1">
+                                    <w14:alpha w14:val="60000"/>
+                                  </w14:schemeClr>
+                                </w14:shadow>
+                                <w14:textOutline w14:w="0" w14:cap="flat" w14:cmpd="sng" w14:algn="ctr">
+                                  <w14:noFill/>
+                                  <w14:prstDash w14:val="solid"/>
+                                  <w14:round/>
+                                </w14:textOutline>
+                              </w:rPr>
+                              <w:t>ps</w:t>
+                            </w:r>
+                            <w:r>
+                              <w:rPr>
+                                <w:color w:val="000000" w:themeColor="text1"/>
+                                <w:sz w:val="16"/>
+                                <w:szCs w:val="16"/>
+                                <w:lang w:val="en-US"/>
+                                <w14:shadow w14:blurRad="38100" w14:dist="19050" w14:dir="2700000" w14:sx="100000" w14:sy="100000" w14:kx="0" w14:ky="0" w14:algn="tl">
+                                  <w14:schemeClr w14:val="dk1">
+                                    <w14:alpha w14:val="60000"/>
+                                  </w14:schemeClr>
+                                </w14:shadow>
+                                <w14:textOutline w14:w="0" w14:cap="flat" w14:cmpd="sng" w14:algn="ctr">
+                                  <w14:noFill/>
+                                  <w14:prstDash w14:val="solid"/>
+                                  <w14:round/>
+                                </w14:textOutline>
+                              </w:rPr>
+                              <w:t xml:space="preserve"> </w:t>
+                            </w:r>
+                            <w:r>
+                              <w:rPr>
+                                <w:color w:val="000000" w:themeColor="text1"/>
+                                <w:sz w:val="16"/>
+                                <w:szCs w:val="16"/>
+                                <w:lang w:val="en-US"/>
+                                <w14:shadow w14:blurRad="38100" w14:dist="19050" w14:dir="2700000" w14:sx="100000" w14:sy="100000" w14:kx="0" w14:ky="0" w14:algn="tl">
+                                  <w14:schemeClr w14:val="dk1">
+                                    <w14:alpha w14:val="60000"/>
+                                  </w14:schemeClr>
+                                </w14:shadow>
+                                <w14:textOutline w14:w="0" w14:cap="flat" w14:cmpd="sng" w14:algn="ctr">
+                                  <w14:noFill/>
+                                  <w14:prstDash w14:val="solid"/>
+                                  <w14:round/>
+                                </w14:textOutline>
+                              </w:rPr>
+                              <w:t>=</w:t>
+                            </w:r>
+                            <w:r>
+                              <w:rPr>
+                                <w:color w:val="000000" w:themeColor="text1"/>
+                                <w:sz w:val="16"/>
+                                <w:szCs w:val="16"/>
+                                <w:lang w:val="en-US"/>
+                                <w14:shadow w14:blurRad="38100" w14:dist="19050" w14:dir="2700000" w14:sx="100000" w14:sy="100000" w14:kx="0" w14:ky="0" w14:algn="tl">
+                                  <w14:schemeClr w14:val="dk1">
+                                    <w14:alpha w14:val="60000"/>
+                                  </w14:schemeClr>
+                                </w14:shadow>
+                                <w14:textOutline w14:w="0" w14:cap="flat" w14:cmpd="sng" w14:algn="ctr">
+                                  <w14:noFill/>
+                                  <w14:prstDash w14:val="solid"/>
+                                  <w14:round/>
+                                </w14:textOutline>
+                              </w:rPr>
+                              <w:t xml:space="preserve"> </w:t>
+                            </w:r>
+                            <w:r>
+                              <w:rPr>
+                                <w:color w:val="000000" w:themeColor="text1"/>
+                                <w:sz w:val="16"/>
+                                <w:szCs w:val="16"/>
+                                <w:lang w:val="en-US"/>
+                                <w14:shadow w14:blurRad="38100" w14:dist="19050" w14:dir="2700000" w14:sx="100000" w14:sy="100000" w14:kx="0" w14:ky="0" w14:algn="tl">
+                                  <w14:schemeClr w14:val="dk1">
+                                    <w14:alpha w14:val="60000"/>
+                                  </w14:schemeClr>
+                                </w14:shadow>
+                                <w14:textOutline w14:w="0" w14:cap="flat" w14:cmpd="sng" w14:algn="ctr">
+                                  <w14:noFill/>
+                                  <w14:prstDash w14:val="solid"/>
+                                  <w14:round/>
+                                </w14:textOutline>
+                              </w:rPr>
+                              <w:t>5</w:t>
+                            </w:r>
+                          </w:p>
+                          <w:p>
+                            <w:pPr>
+                              <w:spacing w:line="192" w:lineRule="auto"/>
+                              <w:rPr>
+                                <w:color w:val="000000" w:themeColor="text1"/>
+                                <w:sz w:val="16"/>
+                                <w:szCs w:val="16"/>
+                                <w:lang w:val="en-US"/>
+                                <w14:shadow w14:blurRad="38100" w14:dist="19050" w14:dir="2700000" w14:sx="100000" w14:sy="100000" w14:kx="0" w14:ky="0" w14:algn="tl">
+                                  <w14:schemeClr w14:val="dk1">
+                                    <w14:alpha w14:val="60000"/>
+                                  </w14:schemeClr>
+                                </w14:shadow>
+                                <w14:textOutline w14:w="0" w14:cap="flat" w14:cmpd="sng" w14:algn="ctr">
+                                  <w14:noFill/>
+                                  <w14:prstDash w14:val="solid"/>
+                                  <w14:round/>
+                                </w14:textOutline>
+                              </w:rPr>
+                            </w:pPr>
+                            <w:r>
+                              <w:rPr>
+                                <w:color w:val="000000" w:themeColor="text1"/>
+                                <w:sz w:val="16"/>
+                                <w:szCs w:val="16"/>
+                                <w:lang w:val="en-US"/>
+                                <w14:shadow w14:blurRad="38100" w14:dist="19050" w14:dir="2700000" w14:sx="100000" w14:sy="100000" w14:kx="0" w14:ky="0" w14:algn="tl">
+                                  <w14:schemeClr w14:val="dk1">
+                                    <w14:alpha w14:val="60000"/>
+                                  </w14:schemeClr>
+                                </w14:shadow>
+                                <w14:textOutline w14:w="0" w14:cap="flat" w14:cmpd="sng" w14:algn="ctr">
+                                  <w14:noFill/>
+                                  <w14:prstDash w14:val="solid"/>
+                                  <w14:round/>
+                                </w14:textOutline>
+                              </w:rPr>
+                              <w:t>Optics:</w:t>
+                            </w:r>
+                          </w:p>
+                          <w:p>
+                            <w:pPr>
+                              <w:pStyle w:val="ListParagraph"/>
+                              <w:numPr>
+                                <w:ilvl w:val="2"/>
+                                <w:numId w:val="11"/>
+                              </w:numPr>
+                              <w:spacing w:line="192" w:lineRule="auto"/>
+                              <w:rPr>
+                                <w:color w:val="000000" w:themeColor="text1"/>
+                                <w:sz w:val="20"/>
+                                <w:lang w:val="en-US"/>
+                                <w14:shadow w14:blurRad="38100" w14:dist="19050" w14:dir="2700000" w14:sx="100000" w14:sy="100000" w14:kx="0" w14:ky="0" w14:algn="tl">
+                                  <w14:schemeClr w14:val="dk1">
+                                    <w14:alpha w14:val="60000"/>
+                                  </w14:schemeClr>
+                                </w14:shadow>
+                                <w14:textOutline w14:w="0" w14:cap="flat" w14:cmpd="sng" w14:algn="ctr">
+                                  <w14:noFill/>
+                                  <w14:prstDash w14:val="solid"/>
+                                  <w14:round/>
+                                </w14:textOutline>
+                              </w:rPr>
+                            </w:pPr>
+                            <w:proofErr w:type="spellStart"/>
+                            <w:r>
+                              <w:rPr>
+                                <w:color w:val="000000" w:themeColor="text1"/>
+                                <w:sz w:val="16"/>
+                                <w:szCs w:val="16"/>
+                                <w:lang w:val="en-US"/>
+                                <w14:shadow w14:blurRad="38100" w14:dist="19050" w14:dir="2700000" w14:sx="100000" w14:sy="100000" w14:kx="0" w14:ky="0" w14:algn="tl">
+                                  <w14:schemeClr w14:val="dk1">
+                                    <w14:alpha w14:val="60000"/>
+                                  </w14:schemeClr>
+                                </w14:shadow>
+                                <w14:textOutline w14:w="0" w14:cap="flat" w14:cmpd="sng" w14:algn="ctr">
+                                  <w14:noFill/>
+                                  <w14:prstDash w14:val="solid"/>
+                                  <w14:round/>
+                                </w14:textOutline>
+                              </w:rPr>
+                              <w:t>min_samples</w:t>
+                            </w:r>
+                            <w:proofErr w:type="spellEnd"/>
+                            <w:r>
+                              <w:rPr>
+                                <w:color w:val="000000" w:themeColor="text1"/>
+                                <w:sz w:val="16"/>
+                                <w:szCs w:val="16"/>
+                                <w:lang w:val="en-US"/>
+                                <w14:shadow w14:blurRad="38100" w14:dist="19050" w14:dir="2700000" w14:sx="100000" w14:sy="100000" w14:kx="0" w14:ky="0" w14:algn="tl">
+                                  <w14:schemeClr w14:val="dk1">
+                                    <w14:alpha w14:val="60000"/>
+                                  </w14:schemeClr>
+                                </w14:shadow>
+                                <w14:textOutline w14:w="0" w14:cap="flat" w14:cmpd="sng" w14:algn="ctr">
+                                  <w14:noFill/>
+                                  <w14:prstDash w14:val="solid"/>
+                                  <w14:round/>
+                                </w14:textOutline>
+                              </w:rPr>
+                              <w:t>=</w:t>
+                            </w:r>
+                            <w:r>
+                              <w:rPr>
+                                <w:color w:val="000000" w:themeColor="text1"/>
+                                <w:sz w:val="16"/>
+                                <w:szCs w:val="16"/>
+                                <w:lang w:val="en-US"/>
+                                <w14:shadow w14:blurRad="38100" w14:dist="19050" w14:dir="2700000" w14:sx="100000" w14:sy="100000" w14:kx="0" w14:ky="0" w14:algn="tl">
+                                  <w14:schemeClr w14:val="dk1">
+                                    <w14:alpha w14:val="60000"/>
+                                  </w14:schemeClr>
+                                </w14:shadow>
+                                <w14:textOutline w14:w="0" w14:cap="flat" w14:cmpd="sng" w14:algn="ctr">
+                                  <w14:noFill/>
+                                  <w14:prstDash w14:val="solid"/>
+                                  <w14:round/>
+                                </w14:textOutline>
+                              </w:rPr>
+                              <w:t>50</w:t>
                             </w:r>
                           </w:p>
                         </w:tc>
@@ -3159,7 +3563,7 @@
           </mc:Choice>
           <mc:Fallback>
             <w:pict>
-              <v:rect w14:anchorId="4C39C228" id="Rectangle 8" o:spid="_x0000_s1027" style="position:absolute;left:0;text-align:left;margin-left:-6.75pt;margin-top:-.45pt;width:267.45pt;height:116.25pt;z-index:251659264;visibility:visible;mso-wrap-style:square;mso-width-percent:0;mso-height-percent:0;mso-wrap-distance-left:9pt;mso-wrap-distance-top:0;mso-wrap-distance-right:9pt;mso-wrap-distance-bottom:0;mso-position-horizontal:absolute;mso-position-horizontal-relative:margin;mso-position-vertical:absolute;mso-position-vertical-relative:text;mso-width-percent:0;mso-height-percent:0;mso-width-relative:margin;mso-height-relative:margin;v-text-anchor:middle" o:gfxdata="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" fillcolor="#f2f2f2 [3052]" strokecolor="#aeaaaa [2414]" strokeweight="1pt">
+              <v:rect w14:anchorId="4C39C228" id="Rectangle 8" o:spid="_x0000_s1027" style="position:absolute;left:0;text-align:left;margin-left:-6.75pt;margin-top:-.45pt;width:267.45pt;height:116.25pt;z-index:251659264;visibility:visible;mso-wrap-style:square;mso-width-percent:0;mso-height-percent:0;mso-wrap-distance-left:9pt;mso-wrap-distance-top:0;mso-wrap-distance-right:9pt;mso-wrap-distance-bottom:0;mso-position-horizontal:absolute;mso-position-horizontal-relative:margin;mso-position-vertical:absolute;mso-position-vertical-relative:text;mso-width-percent:0;mso-height-percent:0;mso-width-relative:margin;mso-height-relative:margin;v-text-anchor:middle" o:gfxdata="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" fillcolor="#f2f2f2 [3052]" strokecolor="#aeaaaa [2414]" strokeweight="1pt">
                 <v:textbox>
                   <w:txbxContent>
                     <w:p>
@@ -3844,20 +4248,8 @@
                                 <w:szCs w:val="16"/>
                                 <w:lang w:val="en-US"/>
                               </w:rPr>
-                              <w:t xml:space="preserve"> </w:t>
-                            </w:r>
-                            <w:proofErr w:type="gramStart"/>
-                            <w:r>
-                              <w:rPr>
-                                <w:i/>
-                                <w:iCs/>
-                                <w:sz w:val="16"/>
-                                <w:szCs w:val="16"/>
-                                <w:lang w:val="en-US"/>
-                              </w:rPr>
-                              <w:t>type</w:t>
-                            </w:r>
-                            <w:proofErr w:type="gramEnd"/>
+                              <w:t xml:space="preserve"> type</w:t>
+                            </w:r>
                           </w:p>
                           <w:p>
                             <w:pPr>
@@ -4186,7 +4578,7 @@
           </mc:Choice>
           <mc:Fallback>
             <w:pict>
-              <v:rect w14:anchorId="791B123B" id="Rectangle 11" o:spid="_x0000_s1028" style="position:absolute;margin-left:-6.2pt;margin-top:15.95pt;width:268.5pt;height:159.4pt;z-index:251660288;visibility:visible;mso-wrap-style:square;mso-width-percent:0;mso-height-percent:0;mso-wrap-distance-left:9pt;mso-wrap-distance-top:0;mso-wrap-distance-right:9pt;mso-wrap-distance-bottom:0;mso-position-horizontal:absolute;mso-position-horizontal-relative:margin;mso-position-vertical:absolute;mso-position-vertical-relative:text;mso-width-percent:0;mso-height-percent:0;mso-width-relative:margin;mso-height-relative:margin;v-text-anchor:middle" o:gfxdata="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" fillcolor="#f2f2f2 [3052]" strokecolor="#aeaaaa [2414]" strokeweight="1pt">
+              <v:rect w14:anchorId="791B123B" id="Rectangle 11" o:spid="_x0000_s1028" style="position:absolute;margin-left:-6.2pt;margin-top:15.95pt;width:268.5pt;height:159.4pt;z-index:251660288;visibility:visible;mso-wrap-style:square;mso-width-percent:0;mso-height-percent:0;mso-wrap-distance-left:9pt;mso-wrap-distance-top:0;mso-wrap-distance-right:9pt;mso-wrap-distance-bottom:0;mso-position-horizontal:absolute;mso-position-horizontal-relative:margin;mso-position-vertical:absolute;mso-position-vertical-relative:text;mso-width-percent:0;mso-height-percent:0;mso-width-relative:margin;mso-height-relative:margin;v-text-anchor:middle" o:gfxdata="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" fillcolor="#f2f2f2 [3052]" strokecolor="#aeaaaa [2414]" strokeweight="1pt">
                 <v:textbox>
                   <w:txbxContent>
                     <w:p>
@@ -4470,20 +4862,8 @@
                           <w:szCs w:val="16"/>
                           <w:lang w:val="en-US"/>
                         </w:rPr>
-                        <w:t xml:space="preserve"> </w:t>
-                      </w:r>
-                      <w:proofErr w:type="gramStart"/>
-                      <w:r>
-                        <w:rPr>
-                          <w:i/>
-                          <w:iCs/>
-                          <w:sz w:val="16"/>
-                          <w:szCs w:val="16"/>
-                          <w:lang w:val="en-US"/>
-                        </w:rPr>
-                        <w:t>type</w:t>
-                      </w:r>
-                      <w:proofErr w:type="gramEnd"/>
+                        <w:t xml:space="preserve"> type</w:t>
+                      </w:r>
                     </w:p>
                     <w:p>
                       <w:pPr>
@@ -5379,7 +5759,7 @@
           </mc:Choice>
           <mc:Fallback>
             <w:pict>
-              <v:rect w14:anchorId="0E306A8B" id="Rectangle 12" o:spid="_x0000_s1029" style="position:absolute;margin-left:-4.15pt;margin-top:91.05pt;width:266.7pt;height:219.05pt;z-index:251661312;visibility:visible;mso-wrap-style:square;mso-width-percent:0;mso-height-percent:0;mso-wrap-distance-left:9pt;mso-wrap-distance-top:0;mso-wrap-distance-right:9pt;mso-wrap-distance-bottom:0;mso-position-horizontal:absolute;mso-position-horizontal-relative:margin;mso-position-vertical:absolute;mso-position-vertical-relative:text;mso-width-percent:0;mso-height-percent:0;mso-width-relative:margin;mso-height-relative:margin;v-text-anchor:middle" o:gfxdata="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" fillcolor="#f2f2f2 [3052]" strokecolor="#aeaaaa [2414]" strokeweight="1pt">
+              <v:rect w14:anchorId="0E306A8B" id="Rectangle 12" o:spid="_x0000_s1029" style="position:absolute;margin-left:-4.15pt;margin-top:91.05pt;width:266.7pt;height:219.05pt;z-index:251661312;visibility:visible;mso-wrap-style:square;mso-width-percent:0;mso-height-percent:0;mso-wrap-distance-left:9pt;mso-wrap-distance-top:0;mso-wrap-distance-right:9pt;mso-wrap-distance-bottom:0;mso-position-horizontal:absolute;mso-position-horizontal-relative:margin;mso-position-vertical:absolute;mso-position-vertical-relative:text;mso-width-percent:0;mso-height-percent:0;mso-width-relative:margin;mso-height-relative:margin;v-text-anchor:middle" o:gfxdata="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" fillcolor="#f2f2f2 [3052]" strokecolor="#aeaaaa [2414]" strokeweight="1pt">
                 <v:textbox>
                   <w:txbxContent>
                     <w:p>
@@ -5480,27 +5860,7 @@
                           <w:szCs w:val="16"/>
                           <w:lang w:val="en-US"/>
                         </w:rPr>
-                        <w:t xml:space="preserve"> using Pearson</w:t>
-                      </w:r>
-                      <w:r>
-                        <w:rPr>
-                          <w:i/>
-                          <w:iCs/>
-                          <w:sz w:val="16"/>
-                          <w:szCs w:val="16"/>
-                          <w:lang w:val="en-US"/>
-                        </w:rPr>
-                        <w:t xml:space="preserve"> correlation coefficient</w:t>
-                      </w:r>
-                      <w:r>
-                        <w:rPr>
-                          <w:i/>
-                          <w:iCs/>
-                          <w:sz w:val="16"/>
-                          <w:szCs w:val="16"/>
-                          <w:lang w:val="en-US"/>
-                        </w:rPr>
-                        <w:t xml:space="preserve"> </w:t>
+                        <w:t xml:space="preserve"> using Pearson correlation coefficient </w:t>
                       </w:r>
                       <w:r>
                         <w:rPr>
@@ -5689,15 +6049,7 @@
                           <w:szCs w:val="16"/>
                           <w:lang w:val="en-US"/>
                         </w:rPr>
-                        <w:t xml:space="preserve">imbalance </w:t>
-                      </w:r>
-                      <w:r>
-                        <w:rPr>
-                          <w:sz w:val="16"/>
-                          <w:szCs w:val="16"/>
-                          <w:lang w:val="en-US"/>
-                        </w:rPr>
-                        <w:t xml:space="preserve">treatment </w:t>
+                        <w:t xml:space="preserve">imbalance treatment </w:t>
                       </w:r>
                       <w:r>
                         <w:rPr>
@@ -5783,17 +6135,7 @@
                           <w:szCs w:val="16"/>
                           <w:lang w:val="en-US"/>
                         </w:rPr>
-                        <w:t xml:space="preserve">PCA converts a matrix of n features into a new dataset of less than n </w:t>
-                      </w:r>
-                      <w:r>
-                        <w:rPr>
-                          <w:i/>
-                          <w:iCs/>
-                          <w:sz w:val="16"/>
-                          <w:szCs w:val="16"/>
-                          <w:lang w:val="en-US"/>
-                        </w:rPr>
-                        <w:t>features</w:t>
+                        <w:t>PCA converts a matrix of n features into a new dataset of less than n features</w:t>
                       </w:r>
                       <w:r>
                         <w:rPr>
@@ -6375,15 +6717,33 @@
                                 <w:szCs w:val="16"/>
                                 <w:lang w:val="en-US"/>
                               </w:rPr>
-                              <w:t xml:space="preserve"> and Adjusted Rand Index </w:t>
-                            </w:r>
-                            <w:r>
-                              <w:rPr>
-                                <w:sz w:val="16"/>
-                                <w:szCs w:val="16"/>
-                                <w:lang w:val="en-US"/>
-                              </w:rPr>
-                              <w:t xml:space="preserve">for </w:t>
+                              <w:t xml:space="preserve"> </w:t>
+                            </w:r>
+                            <w:r>
+                              <w:rPr>
+                                <w:sz w:val="16"/>
+                                <w:szCs w:val="16"/>
+                                <w:lang w:val="en-US"/>
+                              </w:rPr>
+                              <w:t xml:space="preserve">of </w:t>
+                            </w:r>
+                            <w:proofErr w:type="spellStart"/>
+                            <w:r>
+                              <w:rPr>
+                                <w:sz w:val="16"/>
+                                <w:szCs w:val="16"/>
+                                <w:lang w:val="en-US"/>
+                              </w:rPr>
+                              <w:t>DBScan</w:t>
+                            </w:r>
+                            <w:proofErr w:type="spellEnd"/>
+                            <w:r>
+                              <w:rPr>
+                                <w:sz w:val="16"/>
+                                <w:szCs w:val="16"/>
+                                <w:lang w:val="en-US"/>
+                              </w:rPr>
+                              <w:t xml:space="preserve"> and </w:t>
                             </w:r>
                             <w:r>
                               <w:rPr>
@@ -6399,7 +6759,7 @@
                                 <w:szCs w:val="16"/>
                                 <w:lang w:val="en-US"/>
                               </w:rPr>
-                              <w:t>19</w:t>
+                              <w:t>29, -0.26 respectively</w:t>
                             </w:r>
                           </w:p>
                           <w:p>
@@ -6412,6 +6772,88 @@
                               <w:spacing w:after="40" w:line="240" w:lineRule="auto"/>
                               <w:ind w:left="284" w:hanging="284"/>
                               <w:rPr>
+                                <w:sz w:val="16"/>
+                                <w:szCs w:val="16"/>
+                                <w:lang w:val="en-US"/>
+                              </w:rPr>
+                            </w:pPr>
+                            <w:r>
+                              <w:rPr>
+                                <w:sz w:val="16"/>
+                                <w:szCs w:val="16"/>
+                                <w:lang w:val="en-US"/>
+                              </w:rPr>
+                              <w:t>Adjusted Rand Index</w:t>
+                            </w:r>
+                            <w:r>
+                              <w:rPr>
+                                <w:sz w:val="16"/>
+                                <w:szCs w:val="16"/>
+                                <w:lang w:val="en-US"/>
+                              </w:rPr>
+                              <w:t xml:space="preserve"> </w:t>
+                            </w:r>
+                            <w:r>
+                              <w:rPr>
+                                <w:sz w:val="16"/>
+                                <w:szCs w:val="16"/>
+                                <w:lang w:val="en-US"/>
+                              </w:rPr>
+                              <w:t xml:space="preserve">of </w:t>
+                            </w:r>
+                            <w:proofErr w:type="spellStart"/>
+                            <w:r>
+                              <w:rPr>
+                                <w:sz w:val="16"/>
+                                <w:szCs w:val="16"/>
+                                <w:lang w:val="en-US"/>
+                              </w:rPr>
+                              <w:t>DBScan</w:t>
+                            </w:r>
+                            <w:proofErr w:type="spellEnd"/>
+                            <w:r>
+                              <w:rPr>
+                                <w:sz w:val="16"/>
+                                <w:szCs w:val="16"/>
+                                <w:lang w:val="en-US"/>
+                              </w:rPr>
+                              <w:t xml:space="preserve"> and </w:t>
+                            </w:r>
+                            <w:r>
+                              <w:rPr>
+                                <w:sz w:val="16"/>
+                                <w:szCs w:val="16"/>
+                                <w:lang w:val="en-US"/>
+                              </w:rPr>
+                              <w:t xml:space="preserve">Optics is </w:t>
+                            </w:r>
+                            <w:r>
+                              <w:rPr>
+                                <w:sz w:val="16"/>
+                                <w:szCs w:val="16"/>
+                                <w:lang w:val="en-US"/>
+                              </w:rPr>
+                              <w:t>-0.007 and -0.014</w:t>
+                            </w:r>
+                            <w:r>
+                              <w:rPr>
+                                <w:sz w:val="16"/>
+                                <w:szCs w:val="16"/>
+                                <w:lang w:val="en-US"/>
+                              </w:rPr>
+                              <w:t xml:space="preserve"> respectively</w:t>
+                            </w:r>
+                          </w:p>
+                          <w:p>
+                            <w:pPr>
+                              <w:pStyle w:val="ListParagraph"/>
+                              <w:numPr>
+                                <w:ilvl w:val="0"/>
+                                <w:numId w:val="5"/>
+                              </w:numPr>
+                              <w:spacing w:after="40" w:line="240" w:lineRule="auto"/>
+                              <w:ind w:left="284" w:hanging="284"/>
+                              <w:rPr>
                                 <w:sz w:val="20"/>
                                 <w:lang w:val="en-US"/>
                               </w:rPr>
@@ -6463,15 +6905,67 @@
                                 <w:szCs w:val="16"/>
                                 <w:lang w:val="en-US"/>
                               </w:rPr>
-                              <w:t xml:space="preserve"> cluster is having good feature clustering. </w:t>
-                            </w:r>
-                            <w:r>
-                              <w:rPr>
-                                <w:sz w:val="16"/>
-                                <w:szCs w:val="16"/>
-                                <w:lang w:val="en-US"/>
-                              </w:rPr>
-                              <w:t xml:space="preserve">Model shows K-Means having better score then Optics, so as conclusion K-Means is better than </w:t>
+                              <w:t xml:space="preserve"> cluster is having good feature clustering. Model shows K-Means having better score th</w:t>
+                            </w:r>
+                            <w:r>
+                              <w:rPr>
+                                <w:sz w:val="16"/>
+                                <w:szCs w:val="16"/>
+                                <w:lang w:val="en-US"/>
+                              </w:rPr>
+                              <w:t>a</w:t>
+                            </w:r>
+                            <w:r>
+                              <w:rPr>
+                                <w:sz w:val="16"/>
+                                <w:szCs w:val="16"/>
+                                <w:lang w:val="en-US"/>
+                              </w:rPr>
+                              <w:t xml:space="preserve">n </w:t>
+                            </w:r>
+                            <w:proofErr w:type="spellStart"/>
+                            <w:r>
+                              <w:rPr>
+                                <w:sz w:val="16"/>
+                                <w:szCs w:val="16"/>
+                                <w:lang w:val="en-US"/>
+                              </w:rPr>
+                              <w:t>DBScan</w:t>
+                            </w:r>
+                            <w:proofErr w:type="spellEnd"/>
+                            <w:r>
+                              <w:rPr>
+                                <w:sz w:val="16"/>
+                                <w:szCs w:val="16"/>
+                                <w:lang w:val="en-US"/>
+                              </w:rPr>
+                              <w:t xml:space="preserve"> and </w:t>
+                            </w:r>
+                            <w:r>
+                              <w:rPr>
+                                <w:sz w:val="16"/>
+                                <w:szCs w:val="16"/>
+                                <w:lang w:val="en-US"/>
+                              </w:rPr>
+                              <w:t xml:space="preserve">Optics, so as conclusion K-Means is better than </w:t>
+                            </w:r>
+                            <w:proofErr w:type="spellStart"/>
+                            <w:r>
+                              <w:rPr>
+                                <w:sz w:val="16"/>
+                                <w:szCs w:val="16"/>
+                                <w:lang w:val="en-US"/>
+                              </w:rPr>
+                              <w:t>DBScan</w:t>
+                            </w:r>
+                            <w:proofErr w:type="spellEnd"/>
+                            <w:r>
+                              <w:rPr>
+                                <w:sz w:val="16"/>
+                                <w:szCs w:val="16"/>
+                                <w:lang w:val="en-US"/>
+                              </w:rPr>
+                              <w:t xml:space="preserve"> and </w:t>
                             </w:r>
                             <w:r>
                               <w:rPr>
@@ -6552,7 +7046,7 @@
           </mc:Choice>
           <mc:Fallback>
             <w:pict>
-              <v:rect w14:anchorId="30CE78DC" id="Rectangle 14" o:spid="_x0000_s1030" style="position:absolute;margin-left:267.4pt;margin-top:46.8pt;width:551.25pt;height:263.3pt;z-index:251663360;visibility:visible;mso-wrap-style:square;mso-width-percent:0;mso-height-percent:0;mso-wrap-distance-left:9pt;mso-wrap-distance-top:0;mso-wrap-distance-right:9pt;mso-wrap-distance-bottom:0;mso-position-horizontal:absolute;mso-position-horizontal-relative:margin;mso-position-vertical:absolute;mso-position-vertical-relative:text;mso-width-percent:0;mso-height-percent:0;mso-width-relative:margin;mso-height-relative:margin;v-text-anchor:middle" o:gfxdata="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" fillcolor="#f2f2f2 [3052]" strokecolor="#aeaaaa [2414]" strokeweight="1pt">
+              <v:rect w14:anchorId="30CE78DC" id="Rectangle 14" o:spid="_x0000_s1030" style="position:absolute;margin-left:267.4pt;margin-top:46.8pt;width:551.25pt;height:263.3pt;z-index:251663360;visibility:visible;mso-wrap-style:square;mso-width-percent:0;mso-height-percent:0;mso-wrap-distance-left:9pt;mso-wrap-distance-top:0;mso-wrap-distance-right:9pt;mso-wrap-distance-bottom:0;mso-position-horizontal:absolute;mso-position-horizontal-relative:margin;mso-position-vertical:absolute;mso-position-vertical-relative:text;mso-width-percent:0;mso-height-percent:0;mso-width-relative:margin;mso-height-relative:margin;v-text-anchor:middle" o:gfxdata="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" fillcolor="#f2f2f2 [3052]" strokecolor="#aeaaaa [2414]" strokeweight="1pt">
                 <v:textbox inset="2.5mm">
                   <w:txbxContent>
                     <w:p>
@@ -6957,15 +7451,33 @@
                           <w:szCs w:val="16"/>
                           <w:lang w:val="en-US"/>
                         </w:rPr>
-                        <w:t xml:space="preserve"> and Adjusted Rand Index </w:t>
-                      </w:r>
-                      <w:r>
-                        <w:rPr>
-                          <w:sz w:val="16"/>
-                          <w:szCs w:val="16"/>
-                          <w:lang w:val="en-US"/>
-                        </w:rPr>
-                        <w:t xml:space="preserve">for </w:t>
+                        <w:t xml:space="preserve"> </w:t>
+                      </w:r>
+                      <w:r>
+                        <w:rPr>
+                          <w:sz w:val="16"/>
+                          <w:szCs w:val="16"/>
+                          <w:lang w:val="en-US"/>
+                        </w:rPr>
+                        <w:t xml:space="preserve">of </w:t>
+                      </w:r>
+                      <w:proofErr w:type="spellStart"/>
+                      <w:r>
+                        <w:rPr>
+                          <w:sz w:val="16"/>
+                          <w:szCs w:val="16"/>
+                          <w:lang w:val="en-US"/>
+                        </w:rPr>
+                        <w:t>DBScan</w:t>
+                      </w:r>
+                      <w:proofErr w:type="spellEnd"/>
+                      <w:r>
+                        <w:rPr>
+                          <w:sz w:val="16"/>
+                          <w:szCs w:val="16"/>
+                          <w:lang w:val="en-US"/>
+                        </w:rPr>
+                        <w:t xml:space="preserve"> and </w:t>
                       </w:r>
                       <w:r>
                         <w:rPr>
@@ -6981,7 +7493,7 @@
                           <w:szCs w:val="16"/>
                           <w:lang w:val="en-US"/>
                         </w:rPr>
-                        <w:t>19</w:t>
+                        <w:t>29, -0.26 respectively</w:t>
                       </w:r>
                     </w:p>
                     <w:p>
@@ -6994,6 +7506,88 @@
                         <w:spacing w:after="40" w:line="240" w:lineRule="auto"/>
                         <w:ind w:left="284" w:hanging="284"/>
                         <w:rPr>
+                          <w:sz w:val="16"/>
+                          <w:szCs w:val="16"/>
+                          <w:lang w:val="en-US"/>
+                        </w:rPr>
+                      </w:pPr>
+                      <w:r>
+                        <w:rPr>
+                          <w:sz w:val="16"/>
+                          <w:szCs w:val="16"/>
+                          <w:lang w:val="en-US"/>
+                        </w:rPr>
+                        <w:t>Adjusted Rand Index</w:t>
+                      </w:r>
+                      <w:r>
+                        <w:rPr>
+                          <w:sz w:val="16"/>
+                          <w:szCs w:val="16"/>
+                          <w:lang w:val="en-US"/>
+                        </w:rPr>
+                        <w:t xml:space="preserve"> </w:t>
+                      </w:r>
+                      <w:r>
+                        <w:rPr>
+                          <w:sz w:val="16"/>
+                          <w:szCs w:val="16"/>
+                          <w:lang w:val="en-US"/>
+                        </w:rPr>
+                        <w:t xml:space="preserve">of </w:t>
+                      </w:r>
+                      <w:proofErr w:type="spellStart"/>
+                      <w:r>
+                        <w:rPr>
+                          <w:sz w:val="16"/>
+                          <w:szCs w:val="16"/>
+                          <w:lang w:val="en-US"/>
+                        </w:rPr>
+                        <w:t>DBScan</w:t>
+                      </w:r>
+                      <w:proofErr w:type="spellEnd"/>
+                      <w:r>
+                        <w:rPr>
+                          <w:sz w:val="16"/>
+                          <w:szCs w:val="16"/>
+                          <w:lang w:val="en-US"/>
+                        </w:rPr>
+                        <w:t xml:space="preserve"> and </w:t>
+                      </w:r>
+                      <w:r>
+                        <w:rPr>
+                          <w:sz w:val="16"/>
+                          <w:szCs w:val="16"/>
+                          <w:lang w:val="en-US"/>
+                        </w:rPr>
+                        <w:t xml:space="preserve">Optics is </w:t>
+                      </w:r>
+                      <w:r>
+                        <w:rPr>
+                          <w:sz w:val="16"/>
+                          <w:szCs w:val="16"/>
+                          <w:lang w:val="en-US"/>
+                        </w:rPr>
+                        <w:t>-0.007 and -0.014</w:t>
+                      </w:r>
+                      <w:r>
+                        <w:rPr>
+                          <w:sz w:val="16"/>
+                          <w:szCs w:val="16"/>
+                          <w:lang w:val="en-US"/>
+                        </w:rPr>
+                        <w:t xml:space="preserve"> respectively</w:t>
+                      </w:r>
+                    </w:p>
+                    <w:p>
+                      <w:pPr>
+                        <w:pStyle w:val="ListParagraph"/>
+                        <w:numPr>
+                          <w:ilvl w:val="0"/>
+                          <w:numId w:val="5"/>
+                        </w:numPr>
+                        <w:spacing w:after="40" w:line="240" w:lineRule="auto"/>
+                        <w:ind w:left="284" w:hanging="284"/>
+                        <w:rPr>
                           <w:sz w:val="20"/>
                           <w:lang w:val="en-US"/>
                         </w:rPr>
@@ -7045,15 +7639,67 @@
                           <w:szCs w:val="16"/>
                           <w:lang w:val="en-US"/>
                         </w:rPr>
-                        <w:t xml:space="preserve"> cluster is having good feature clustering. </w:t>
-                      </w:r>
-                      <w:r>
-                        <w:rPr>
-                          <w:sz w:val="16"/>
-                          <w:szCs w:val="16"/>
-                          <w:lang w:val="en-US"/>
-                        </w:rPr>
-                        <w:t xml:space="preserve">Model shows K-Means having better score then Optics, so as conclusion K-Means is better than </w:t>
+                        <w:t xml:space="preserve"> cluster is having good feature clustering. Model shows K-Means having better score th</w:t>
+                      </w:r>
+                      <w:r>
+                        <w:rPr>
+                          <w:sz w:val="16"/>
+                          <w:szCs w:val="16"/>
+                          <w:lang w:val="en-US"/>
+                        </w:rPr>
+                        <w:t>a</w:t>
+                      </w:r>
+                      <w:r>
+                        <w:rPr>
+                          <w:sz w:val="16"/>
+                          <w:szCs w:val="16"/>
+                          <w:lang w:val="en-US"/>
+                        </w:rPr>
+                        <w:t xml:space="preserve">n </w:t>
+                      </w:r>
+                      <w:proofErr w:type="spellStart"/>
+                      <w:r>
+                        <w:rPr>
+                          <w:sz w:val="16"/>
+                          <w:szCs w:val="16"/>
+                          <w:lang w:val="en-US"/>
+                        </w:rPr>
+                        <w:t>DBScan</w:t>
+                      </w:r>
+                      <w:proofErr w:type="spellEnd"/>
+                      <w:r>
+                        <w:rPr>
+                          <w:sz w:val="16"/>
+                          <w:szCs w:val="16"/>
+                          <w:lang w:val="en-US"/>
+                        </w:rPr>
+                        <w:t xml:space="preserve"> and </w:t>
+                      </w:r>
+                      <w:r>
+                        <w:rPr>
+                          <w:sz w:val="16"/>
+                          <w:szCs w:val="16"/>
+                          <w:lang w:val="en-US"/>
+                        </w:rPr>
+                        <w:t xml:space="preserve">Optics, so as conclusion K-Means is better than </w:t>
+                      </w:r>
+                      <w:proofErr w:type="spellStart"/>
+                      <w:r>
+                        <w:rPr>
+                          <w:sz w:val="16"/>
+                          <w:szCs w:val="16"/>
+                          <w:lang w:val="en-US"/>
+                        </w:rPr>
+                        <w:t>DBScan</w:t>
+                      </w:r>
+                      <w:proofErr w:type="spellEnd"/>
+                      <w:r>
+                        <w:rPr>
+                          <w:sz w:val="16"/>
+                          <w:szCs w:val="16"/>
+                          <w:lang w:val="en-US"/>
+                        </w:rPr>
+                        <w:t xml:space="preserve"> and </w:t>
                       </w:r>
                       <w:r>
                         <w:rPr>
@@ -7133,7 +7779,7 @@
 </file>
 
 <file path=word/endnotes.xml><?xml version="1.0" encoding="utf-8"?>
-<w:endnotes xmlns:wpc="http://schemas.microsoft.com/office/word/2010/wordprocessingCanvas" xmlns:cx="http://schemas.microsoft.com/office/drawing/2014/chartex" xmlns:cx1="http://schemas.microsoft.com/office/drawing/2015/9/8/chartex" xmlns:cx2="http://schemas.microsoft.com/office/drawing/2015/10/21/chartex" xmlns:cx3="http://schemas.microsoft.com/office/drawing/2016/5/9/chartex" xmlns:cx4="http://schemas.microsoft.com/office/drawing/2016/5/10/chartex" xmlns:cx5="http://schemas.microsoft.com/office/drawing/2016/5/11/chartex" xmlns:cx6="http://schemas.microsoft.com/office/drawing/2016/5/12/chartex" xmlns:cx7="http://schemas.microsoft.com/office/drawing/2016/5/13/chartex" xmlns:cx8="http://schemas.microsoft.com/office/drawing/2016/5/14/chartex" xmlns:mc="http://schemas.openxmlformats.org/markup-compatibility/2006" xmlns:aink="http://schemas.microsoft.com/office/drawing/2016/ink" xmlns:am3d="http://schemas.microsoft.com/office/drawing/2017/model3d" xmlns:o="urn:schemas-microsoft-com:office:office" xmlns:r="http://schemas.openxmlformats.org/officeDocument/2006/relationships" xmlns:m="http://schemas.openxmlformats.org/officeDocument/2006/math" xmlns:v="urn:schemas-microsoft-com:vml" xmlns:wp14="http://schemas.microsoft.com/office/word/2010/wordprocessingDrawing" xmlns:wp="http://schemas.openxmlformats.org/drawingml/2006/wordprocessingDrawing" xmlns:w10="urn:schemas-microsoft-com:office:word" xmlns:w="http://schemas.openxmlformats.org/wordprocessingml/2006/main" xmlns:w14="http://schemas.microsoft.com/office/word/2010/wordml" xmlns:w15="http://schemas.microsoft.com/office/word/2012/wordml" xmlns:w16cex="http://schemas.microsoft.com/office/word/2018/wordml/cex" xmlns:w16cid="http://schemas.microsoft.com/office/word/2016/wordml/cid" xmlns:w16="http://schemas.microsoft.com/office/word/2018/wordml" xmlns:w16sdtdh="http://schemas.microsoft.com/office/word/2020/wordml/sdtdatahash" xmlns:w16se="http://schemas.microsoft.com/office/word/2015/wordml/symex" xmlns:wpg="http://schemas.microsoft.com/office/word/2010/wordprocessingGroup" xmlns:wpi="http://schemas.microsoft.com/office/word/2010/wordprocessingInk" xmlns:wne="http://schemas.microsoft.com/office/word/2006/wordml" xmlns:wps="http://schemas.microsoft.com/office/word/2010/wordprocessingShape" mc:Ignorable="w14 w15 w16se w16cid w16 w16cex w16sdtdh wp14">
+<w:endnotes xmlns:wpc="http://schemas.microsoft.com/office/word/2010/wordprocessingCanvas" xmlns:cx="http://schemas.microsoft.com/office/drawing/2014/chartex" xmlns:cx1="http://schemas.microsoft.com/office/drawing/2015/9/8/chartex" xmlns:cx2="http://schemas.microsoft.com/office/drawing/2015/10/21/chartex" xmlns:cx3="http://schemas.microsoft.com/office/drawing/2016/5/9/chartex" xmlns:cx4="http://schemas.microsoft.com/office/drawing/2016/5/10/chartex" xmlns:cx5="http://schemas.microsoft.com/office/drawing/2016/5/11/chartex" xmlns:cx6="http://schemas.microsoft.com/office/drawing/2016/5/12/chartex" xmlns:cx7="http://schemas.microsoft.com/office/drawing/2016/5/13/chartex" xmlns:cx8="http://schemas.microsoft.com/office/drawing/2016/5/14/chartex" xmlns:mc="http://schemas.openxmlformats.org/markup-compatibility/2006" xmlns:aink="http://schemas.microsoft.com/office/drawing/2016/ink" xmlns:am3d="http://schemas.microsoft.com/office/drawing/2017/model3d" xmlns:o="urn:schemas-microsoft-com:office:office" xmlns:r="http://schemas.openxmlformats.org/officeDocument/2006/relationships" xmlns:m="http://schemas.openxmlformats.org/officeDocument/2006/math" xmlns:v="urn:schemas-microsoft-com:vml" xmlns:wp14="http://schemas.microsoft.com/office/word/2010/wordprocessingDrawing" xmlns:wp="http://schemas.openxmlformats.org/drawingml/2006/wordprocessingDrawing" xmlns:w10="urn:schemas-microsoft-com:office:word" xmlns:w="http://schemas.openxmlformats.org/wordprocessingml/2006/main" xmlns:w14="http://schemas.microsoft.com/office/word/2010/wordml" xmlns:w15="http://schemas.microsoft.com/office/word/2012/wordml" xmlns:w16cex="http://schemas.microsoft.com/office/word/2018/wordml/cex" xmlns:w16cid="http://schemas.microsoft.com/office/word/2016/wordml/cid" xmlns:w16="http://schemas.microsoft.com/office/word/2018/wordml" xmlns:w16se="http://schemas.microsoft.com/office/word/2015/wordml/symex" xmlns:wpg="http://schemas.microsoft.com/office/word/2010/wordprocessingGroup" xmlns:wpi="http://schemas.microsoft.com/office/word/2010/wordprocessingInk" xmlns:wne="http://schemas.microsoft.com/office/word/2006/wordml" xmlns:wps="http://schemas.microsoft.com/office/word/2010/wordprocessingShape" mc:Ignorable="w14 w15 w16se w16cid w16 w16cex wp14">
   <w:endnote w:type="separator" w:id="-1">
     <w:p>
       <w:pPr>
@@ -7158,7 +7804,7 @@
 </file>
 
 <file path=word/footnotes.xml><?xml version="1.0" encoding="utf-8"?>
-<w:footnotes xmlns:wpc="http://schemas.microsoft.com/office/word/2010/wordprocessingCanvas" xmlns:cx="http://schemas.microsoft.com/office/drawing/2014/chartex" xmlns:cx1="http://schemas.microsoft.com/office/drawing/2015/9/8/chartex" xmlns:cx2="http://schemas.microsoft.com/office/drawing/2015/10/21/chartex" xmlns:cx3="http://schemas.microsoft.com/office/drawing/2016/5/9/chartex" xmlns:cx4="http://schemas.microsoft.com/office/drawing/2016/5/10/chartex" xmlns:cx5="http://schemas.microsoft.com/office/drawing/2016/5/11/chartex" xmlns:cx6="http://schemas.microsoft.com/office/drawing/2016/5/12/chartex" xmlns:cx7="http://schemas.microsoft.com/office/drawing/2016/5/13/chartex" xmlns:cx8="http://schemas.microsoft.com/office/drawing/2016/5/14/chartex" xmlns:mc="http://schemas.openxmlformats.org/markup-compatibility/2006" xmlns:aink="http://schemas.microsoft.com/office/drawing/2016/ink" xmlns:am3d="http://schemas.microsoft.com/office/drawing/2017/model3d" xmlns:o="urn:schemas-microsoft-com:office:office" xmlns:r="http://schemas.openxmlformats.org/officeDocument/2006/relationships" xmlns:m="http://schemas.openxmlformats.org/officeDocument/2006/math" xmlns:v="urn:schemas-microsoft-com:vml" xmlns:wp14="http://schemas.microsoft.com/office/word/2010/wordprocessingDrawing" xmlns:wp="http://schemas.openxmlformats.org/drawingml/2006/wordprocessingDrawing" xmlns:w10="urn:schemas-microsoft-com:office:word" xmlns:w="http://schemas.openxmlformats.org/wordprocessingml/2006/main" xmlns:w14="http://schemas.microsoft.com/office/word/2010/wordml" xmlns:w15="http://schemas.microsoft.com/office/word/2012/wordml" xmlns:w16cex="http://schemas.microsoft.com/office/word/2018/wordml/cex" xmlns:w16cid="http://schemas.microsoft.com/office/word/2016/wordml/cid" xmlns:w16="http://schemas.microsoft.com/office/word/2018/wordml" xmlns:w16sdtdh="http://schemas.microsoft.com/office/word/2020/wordml/sdtdatahash" xmlns:w16se="http://schemas.microsoft.com/office/word/2015/wordml/symex" xmlns:wpg="http://schemas.microsoft.com/office/word/2010/wordprocessingGroup" xmlns:wpi="http://schemas.microsoft.com/office/word/2010/wordprocessingInk" xmlns:wne="http://schemas.microsoft.com/office/word/2006/wordml" xmlns:wps="http://schemas.microsoft.com/office/word/2010/wordprocessingShape" mc:Ignorable="w14 w15 w16se w16cid w16 w16cex w16sdtdh wp14">
+<w:footnotes xmlns:wpc="http://schemas.microsoft.com/office/word/2010/wordprocessingCanvas" xmlns:cx="http://schemas.microsoft.com/office/drawing/2014/chartex" xmlns:cx1="http://schemas.microsoft.com/office/drawing/2015/9/8/chartex" xmlns:cx2="http://schemas.microsoft.com/office/drawing/2015/10/21/chartex" xmlns:cx3="http://schemas.microsoft.com/office/drawing/2016/5/9/chartex" xmlns:cx4="http://schemas.microsoft.com/office/drawing/2016/5/10/chartex" xmlns:cx5="http://schemas.microsoft.com/office/drawing/2016/5/11/chartex" xmlns:cx6="http://schemas.microsoft.com/office/drawing/2016/5/12/chartex" xmlns:cx7="http://schemas.microsoft.com/office/drawing/2016/5/13/chartex" xmlns:cx8="http://schemas.microsoft.com/office/drawing/2016/5/14/chartex" xmlns:mc="http://schemas.openxmlformats.org/markup-compatibility/2006" xmlns:aink="http://schemas.microsoft.com/office/drawing/2016/ink" xmlns:am3d="http://schemas.microsoft.com/office/drawing/2017/model3d" xmlns:o="urn:schemas-microsoft-com:office:office" xmlns:r="http://schemas.openxmlformats.org/officeDocument/2006/relationships" xmlns:m="http://schemas.openxmlformats.org/officeDocument/2006/math" xmlns:v="urn:schemas-microsoft-com:vml" xmlns:wp14="http://schemas.microsoft.com/office/word/2010/wordprocessingDrawing" xmlns:wp="http://schemas.openxmlformats.org/drawingml/2006/wordprocessingDrawing" xmlns:w10="urn:schemas-microsoft-com:office:word" xmlns:w="http://schemas.openxmlformats.org/wordprocessingml/2006/main" xmlns:w14="http://schemas.microsoft.com/office/word/2010/wordml" xmlns:w15="http://schemas.microsoft.com/office/word/2012/wordml" xmlns:w16cex="http://schemas.microsoft.com/office/word/2018/wordml/cex" xmlns:w16cid="http://schemas.microsoft.com/office/word/2016/wordml/cid" xmlns:w16="http://schemas.microsoft.com/office/word/2018/wordml" xmlns:w16se="http://schemas.microsoft.com/office/word/2015/wordml/symex" xmlns:wpg="http://schemas.microsoft.com/office/word/2010/wordprocessingGroup" xmlns:wpi="http://schemas.microsoft.com/office/word/2010/wordprocessingInk" xmlns:wne="http://schemas.microsoft.com/office/word/2006/wordml" xmlns:wps="http://schemas.microsoft.com/office/word/2010/wordprocessingShape" mc:Ignorable="w14 w15 w16se w16cid w16 w16cex wp14">
   <w:footnote w:type="separator" w:id="-1">
     <w:p>
       <w:pPr>
@@ -7183,7 +7829,7 @@
 </file>
 
 <file path=word/header1.xml><?xml version="1.0" encoding="utf-8"?>
-<w:hdr xmlns:wpc="http://schemas.microsoft.com/office/word/2010/wordprocessingCanvas" xmlns:cx="http://schemas.microsoft.com/office/drawing/2014/chartex" xmlns:cx1="http://schemas.microsoft.com/office/drawing/2015/9/8/chartex" xmlns:cx2="http://schemas.microsoft.com/office/drawing/2015/10/21/chartex" xmlns:cx3="http://schemas.microsoft.com/office/drawing/2016/5/9/chartex" xmlns:cx4="http://schemas.microsoft.com/office/drawing/2016/5/10/chartex" xmlns:cx5="http://schemas.microsoft.com/office/drawing/2016/5/11/chartex" xmlns:cx6="http://schemas.microsoft.com/office/drawing/2016/5/12/chartex" xmlns:cx7="http://schemas.microsoft.com/office/drawing/2016/5/13/chartex" xmlns:cx8="http://schemas.microsoft.com/office/drawing/2016/5/14/chartex" xmlns:mc="http://schemas.openxmlformats.org/markup-compatibility/2006" xmlns:aink="http://schemas.microsoft.com/office/drawing/2016/ink" xmlns:am3d="http://schemas.microsoft.com/office/drawing/2017/model3d" xmlns:o="urn:schemas-microsoft-com:office:office" xmlns:r="http://schemas.openxmlformats.org/officeDocument/2006/relationships" xmlns:m="http://schemas.openxmlformats.org/officeDocument/2006/math" xmlns:v="urn:schemas-microsoft-com:vml" xmlns:wp14="http://schemas.microsoft.com/office/word/2010/wordprocessingDrawing" xmlns:wp="http://schemas.openxmlformats.org/drawingml/2006/wordprocessingDrawing" xmlns:w10="urn:schemas-microsoft-com:office:word" xmlns:w="http://schemas.openxmlformats.org/wordprocessingml/2006/main" xmlns:w14="http://schemas.microsoft.com/office/word/2010/wordml" xmlns:w15="http://schemas.microsoft.com/office/word/2012/wordml" xmlns:w16cex="http://schemas.microsoft.com/office/word/2018/wordml/cex" xmlns:w16cid="http://schemas.microsoft.com/office/word/2016/wordml/cid" xmlns:w16="http://schemas.microsoft.com/office/word/2018/wordml" xmlns:w16sdtdh="http://schemas.microsoft.com/office/word/2020/wordml/sdtdatahash" xmlns:w16se="http://schemas.microsoft.com/office/word/2015/wordml/symex" xmlns:wpg="http://schemas.microsoft.com/office/word/2010/wordprocessingGroup" xmlns:wpi="http://schemas.microsoft.com/office/word/2010/wordprocessingInk" xmlns:wne="http://schemas.microsoft.com/office/word/2006/wordml" xmlns:wps="http://schemas.microsoft.com/office/word/2010/wordprocessingShape" mc:Ignorable="w14 w15 w16se w16cid w16 w16cex w16sdtdh wp14">
+<w:hdr xmlns:wpc="http://schemas.microsoft.com/office/word/2010/wordprocessingCanvas" xmlns:cx="http://schemas.microsoft.com/office/drawing/2014/chartex" xmlns:cx1="http://schemas.microsoft.com/office/drawing/2015/9/8/chartex" xmlns:cx2="http://schemas.microsoft.com/office/drawing/2015/10/21/chartex" xmlns:cx3="http://schemas.microsoft.com/office/drawing/2016/5/9/chartex" xmlns:cx4="http://schemas.microsoft.com/office/drawing/2016/5/10/chartex" xmlns:cx5="http://schemas.microsoft.com/office/drawing/2016/5/11/chartex" xmlns:cx6="http://schemas.microsoft.com/office/drawing/2016/5/12/chartex" xmlns:cx7="http://schemas.microsoft.com/office/drawing/2016/5/13/chartex" xmlns:cx8="http://schemas.microsoft.com/office/drawing/2016/5/14/chartex" xmlns:mc="http://schemas.openxmlformats.org/markup-compatibility/2006" xmlns:aink="http://schemas.microsoft.com/office/drawing/2016/ink" xmlns:am3d="http://schemas.microsoft.com/office/drawing/2017/model3d" xmlns:o="urn:schemas-microsoft-com:office:office" xmlns:r="http://schemas.openxmlformats.org/officeDocument/2006/relationships" xmlns:m="http://schemas.openxmlformats.org/officeDocument/2006/math" xmlns:v="urn:schemas-microsoft-com:vml" xmlns:wp14="http://schemas.microsoft.com/office/word/2010/wordprocessingDrawing" xmlns:wp="http://schemas.openxmlformats.org/drawingml/2006/wordprocessingDrawing" xmlns:w10="urn:schemas-microsoft-com:office:word" xmlns:w="http://schemas.openxmlformats.org/wordprocessingml/2006/main" xmlns:w14="http://schemas.microsoft.com/office/word/2010/wordml" xmlns:w15="http://schemas.microsoft.com/office/word/2012/wordml" xmlns:w16cex="http://schemas.microsoft.com/office/word/2018/wordml/cex" xmlns:w16cid="http://schemas.microsoft.com/office/word/2016/wordml/cid" xmlns:w16="http://schemas.microsoft.com/office/word/2018/wordml" xmlns:w16se="http://schemas.microsoft.com/office/word/2015/wordml/symex" xmlns:wpg="http://schemas.microsoft.com/office/word/2010/wordprocessingGroup" xmlns:wpi="http://schemas.microsoft.com/office/word/2010/wordprocessingInk" xmlns:wne="http://schemas.microsoft.com/office/word/2006/wordml" xmlns:wps="http://schemas.microsoft.com/office/word/2010/wordprocessingShape" mc:Ignorable="w14 w15 w16se w16cid w16 w16cex wp14">
   <w:p>
     <w:pPr>
       <w:pStyle w:val="Header"/>
@@ -7453,7 +8099,7 @@
         </mc:Choice>
         <mc:Fallback>
           <w:pict>
-            <v:rect w14:anchorId="417E33F9" id="Rectangle 2" o:spid="_x0000_s1031" style="position:absolute;margin-left:122.85pt;margin-top:-63.05pt;width:566.95pt;height:75pt;z-index:251659264;visibility:visible;mso-wrap-style:square;mso-width-percent:0;mso-height-percent:0;mso-wrap-distance-left:9pt;mso-wrap-distance-top:0;mso-wrap-distance-right:9pt;mso-wrap-distance-bottom:0;mso-position-horizontal:absolute;mso-position-horizontal-relative:margin;mso-position-vertical:absolute;mso-position-vertical-relative:text;mso-width-percent:0;mso-height-percent:0;mso-width-relative:margin;mso-height-relative:margin;v-text-anchor:middle" o:gfxdata="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" fillcolor="white [3201]" stroked="f" strokeweight="1pt">
+            <v:rect w14:anchorId="417E33F9" id="Rectangle 2" o:spid="_x0000_s1031" style="position:absolute;margin-left:122.85pt;margin-top:-63.05pt;width:566.95pt;height:75pt;z-index:251659264;visibility:visible;mso-wrap-style:square;mso-width-percent:0;mso-height-percent:0;mso-wrap-distance-left:9pt;mso-wrap-distance-top:0;mso-wrap-distance-right:9pt;mso-wrap-distance-bottom:0;mso-position-horizontal:absolute;mso-position-horizontal-relative:margin;mso-position-vertical:absolute;mso-position-vertical-relative:text;mso-width-percent:0;mso-height-percent:0;mso-width-relative:margin;mso-height-relative:margin;v-text-anchor:middle" o:gfxdata="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" fillcolor="white [3201]" stroked="f" strokeweight="1pt">
               <v:textbox>
                 <w:txbxContent>
                   <w:p>
@@ -7790,7 +8436,7 @@
         </mc:Choice>
         <mc:Fallback>
           <w:pict>
-            <v:rect w14:anchorId="28D5C2B7" id="Rectangle 1" o:spid="_x0000_s1032" style="position:absolute;margin-left:671.75pt;margin-top:-36.05pt;width:139.5pt;height:21pt;z-index:251660288;visibility:visible;mso-wrap-style:square;mso-wrap-distance-left:9pt;mso-wrap-distance-top:0;mso-wrap-distance-right:9pt;mso-wrap-distance-bottom:0;mso-position-horizontal:absolute;mso-position-horizontal-relative:margin;mso-position-vertical:absolute;mso-position-vertical-relative:text;v-text-anchor:middle" o:gfxdata="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" fillcolor="white [3201]" strokecolor="white [3212]" strokeweight="1pt">
+            <v:rect w14:anchorId="28D5C2B7" id="Rectangle 1" o:spid="_x0000_s1032" style="position:absolute;margin-left:671.75pt;margin-top:-36.05pt;width:139.5pt;height:21pt;z-index:251660288;visibility:visible;mso-wrap-style:square;mso-wrap-distance-left:9pt;mso-wrap-distance-top:0;mso-wrap-distance-right:9pt;mso-wrap-distance-bottom:0;mso-position-horizontal:absolute;mso-position-horizontal-relative:margin;mso-position-vertical:absolute;mso-position-vertical-relative:text;v-text-anchor:middle" o:gfxdata="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" fillcolor="white [3201]" strokecolor="white [3212]" strokeweight="1pt">
               <v:textbox>
                 <w:txbxContent>
                   <w:p>
@@ -7816,7 +8462,7 @@
 </file>
 
 <file path=word/numbering.xml><?xml version="1.0" encoding="utf-8"?>
-<w:numbering xmlns:wpc="http://schemas.microsoft.com/office/word/2010/wordprocessingCanvas" xmlns:cx="http://schemas.microsoft.com/office/drawing/2014/chartex" xmlns:cx1="http://schemas.microsoft.com/office/drawing/2015/9/8/chartex" xmlns:cx2="http://schemas.microsoft.com/office/drawing/2015/10/21/chartex" xmlns:cx3="http://schemas.microsoft.com/office/drawing/2016/5/9/chartex" xmlns:cx4="http://schemas.microsoft.com/office/drawing/2016/5/10/chartex" xmlns:cx5="http://schemas.microsoft.com/office/drawing/2016/5/11/chartex" xmlns:cx6="http://schemas.microsoft.com/office/drawing/2016/5/12/chartex" xmlns:cx7="http://schemas.microsoft.com/office/drawing/2016/5/13/chartex" xmlns:cx8="http://schemas.microsoft.com/office/drawing/2016/5/14/chartex" xmlns:mc="http://schemas.openxmlformats.org/markup-compatibility/2006" xmlns:aink="http://schemas.microsoft.com/office/drawing/2016/ink" xmlns:am3d="http://schemas.microsoft.com/office/drawing/2017/model3d" xmlns:o="urn:schemas-microsoft-com:office:office" xmlns:r="http://schemas.openxmlformats.org/officeDocument/2006/relationships" xmlns:m="http://schemas.openxmlformats.org/officeDocument/2006/math" xmlns:v="urn:schemas-microsoft-com:vml" xmlns:wp14="http://schemas.microsoft.com/office/word/2010/wordprocessingDrawing" xmlns:wp="http://schemas.openxmlformats.org/drawingml/2006/wordprocessingDrawing" xmlns:w10="urn:schemas-microsoft-com:office:word" xmlns:w="http://schemas.openxmlformats.org/wordprocessingml/2006/main" xmlns:w14="http://schemas.microsoft.com/office/word/2010/wordml" xmlns:w15="http://schemas.microsoft.com/office/word/2012/wordml" xmlns:w16cex="http://schemas.microsoft.com/office/word/2018/wordml/cex" xmlns:w16cid="http://schemas.microsoft.com/office/word/2016/wordml/cid" xmlns:w16="http://schemas.microsoft.com/office/word/2018/wordml" xmlns:w16sdtdh="http://schemas.microsoft.com/office/word/2020/wordml/sdtdatahash" xmlns:w16se="http://schemas.microsoft.com/office/word/2015/wordml/symex" xmlns:wpg="http://schemas.microsoft.com/office/word/2010/wordprocessingGroup" xmlns:wpi="http://schemas.microsoft.com/office/word/2010/wordprocessingInk" xmlns:wne="http://schemas.microsoft.com/office/word/2006/wordml" xmlns:wps="http://schemas.microsoft.com/office/word/2010/wordprocessingShape" mc:Ignorable="w14 w15 w16se w16cid w16 w16cex w16sdtdh wp14">
+<w:numbering xmlns:wpc="http://schemas.microsoft.com/office/word/2010/wordprocessingCanvas" xmlns:cx="http://schemas.microsoft.com/office/drawing/2014/chartex" xmlns:cx1="http://schemas.microsoft.com/office/drawing/2015/9/8/chartex" xmlns:cx2="http://schemas.microsoft.com/office/drawing/2015/10/21/chartex" xmlns:cx3="http://schemas.microsoft.com/office/drawing/2016/5/9/chartex" xmlns:cx4="http://schemas.microsoft.com/office/drawing/2016/5/10/chartex" xmlns:cx5="http://schemas.microsoft.com/office/drawing/2016/5/11/chartex" xmlns:cx6="http://schemas.microsoft.com/office/drawing/2016/5/12/chartex" xmlns:cx7="http://schemas.microsoft.com/office/drawing/2016/5/13/chartex" xmlns:cx8="http://schemas.microsoft.com/office/drawing/2016/5/14/chartex" xmlns:mc="http://schemas.openxmlformats.org/markup-compatibility/2006" xmlns:aink="http://schemas.microsoft.com/office/drawing/2016/ink" xmlns:am3d="http://schemas.microsoft.com/office/drawing/2017/model3d" xmlns:o="urn:schemas-microsoft-com:office:office" xmlns:r="http://schemas.openxmlformats.org/officeDocument/2006/relationships" xmlns:m="http://schemas.openxmlformats.org/officeDocument/2006/math" xmlns:v="urn:schemas-microsoft-com:vml" xmlns:wp14="http://schemas.microsoft.com/office/word/2010/wordprocessingDrawing" xmlns:wp="http://schemas.openxmlformats.org/drawingml/2006/wordprocessingDrawing" xmlns:w10="urn:schemas-microsoft-com:office:word" xmlns:w="http://schemas.openxmlformats.org/wordprocessingml/2006/main" xmlns:w14="http://schemas.microsoft.com/office/word/2010/wordml" xmlns:w15="http://schemas.microsoft.com/office/word/2012/wordml" xmlns:w16cex="http://schemas.microsoft.com/office/word/2018/wordml/cex" xmlns:w16cid="http://schemas.microsoft.com/office/word/2016/wordml/cid" xmlns:w16="http://schemas.microsoft.com/office/word/2018/wordml" xmlns:w16se="http://schemas.microsoft.com/office/word/2015/wordml/symex" xmlns:wpg="http://schemas.microsoft.com/office/word/2010/wordprocessingGroup" xmlns:wpi="http://schemas.microsoft.com/office/word/2010/wordprocessingInk" xmlns:wne="http://schemas.microsoft.com/office/word/2006/wordml" xmlns:wps="http://schemas.microsoft.com/office/word/2010/wordprocessingShape" mc:Ignorable="w14 w15 w16se w16cid w16 w16cex wp14">
   <w:abstractNum w:abstractNumId="0" w15:restartNumberingAfterBreak="0">
     <w:nsid w:val="00D62FF6"/>
     <w:multiLevelType w:val="hybridMultilevel"/>
@@ -8243,6 +8889,119 @@
     </w:lvl>
   </w:abstractNum>
   <w:abstractNum w:abstractNumId="4" w15:restartNumberingAfterBreak="0">
+    <w:nsid w:val="20510AEB"/>
+    <w:multiLevelType w:val="hybridMultilevel"/>
+    <w:tmpl w:val="CD9ED008"/>
+    <w:lvl w:ilvl="0" w:tplc="08090001">
+      <w:start w:val="1"/>
+      <w:numFmt w:val="bullet"/>
+      <w:lvlText w:val=""/>
+      <w:lvlJc w:val="left"/>
+      <w:pPr>
+        <w:ind w:left="1080" w:hanging="360"/>
+      </w:pPr>
+      <w:rPr>
+        <w:rFonts w:ascii="Symbol" w:hAnsi="Symbol" w:hint="default"/>
+      </w:rPr>
+    </w:lvl>
+    <w:lvl w:ilvl="1" w:tplc="08090003" w:tentative="1">
+      <w:start w:val="1"/>
+      <w:numFmt w:val="bullet"/>
+      <w:lvlText w:val="o"/>
+      <w:lvlJc w:val="left"/>
+      <w:pPr>
+        <w:ind w:left="1800" w:hanging="360"/>
+      </w:pPr>
+      <w:rPr>
+        <w:rFonts w:ascii="Courier New" w:hAnsi="Courier New" w:cs="Courier New" w:hint="default"/>
+      </w:rPr>
+    </w:lvl>
+    <w:lvl w:ilvl="2" w:tplc="08090005" w:tentative="1">
+      <w:start w:val="1"/>
+      <w:numFmt w:val="bullet"/>
+      <w:lvlText w:val=""/>
+      <w:lvlJc w:val="left"/>
+      <w:pPr>
+        <w:ind w:left="2520" w:hanging="360"/>
+      </w:pPr>
+      <w:rPr>
+        <w:rFonts w:ascii="Wingdings" w:hAnsi="Wingdings" w:hint="default"/>
+      </w:rPr>
+    </w:lvl>
+    <w:lvl w:ilvl="3" w:tplc="08090001" w:tentative="1">
+      <w:start w:val="1"/>
+      <w:numFmt w:val="bullet"/>
+      <w:lvlText w:val=""/>
+      <w:lvlJc w:val="left"/>
+      <w:pPr>
+        <w:ind w:left="3240" w:hanging="360"/>
+      </w:pPr>
+      <w:rPr>
+        <w:rFonts w:ascii="Symbol" w:hAnsi="Symbol" w:hint="default"/>
+      </w:rPr>
+    </w:lvl>
+    <w:lvl w:ilvl="4" w:tplc="08090003" w:tentative="1">
+      <w:start w:val="1"/>
+      <w:numFmt w:val="bullet"/>
+      <w:lvlText w:val="o"/>
+      <w:lvlJc w:val="left"/>
+      <w:pPr>
+        <w:ind w:left="3960" w:hanging="360"/>
+      </w:pPr>
+      <w:rPr>
+        <w:rFonts w:ascii="Courier New" w:hAnsi="Courier New" w:cs="Courier New" w:hint="default"/>
+      </w:rPr>
+    </w:lvl>
+    <w:lvl w:ilvl="5" w:tplc="08090005" w:tentative="1">
+      <w:start w:val="1"/>
+      <w:numFmt w:val="bullet"/>
+      <w:lvlText w:val=""/>
+      <w:lvlJc w:val="left"/>
+      <w:pPr>
+        <w:ind w:left="4680" w:hanging="360"/>
+      </w:pPr>
+      <w:rPr>
+        <w:rFonts w:ascii="Wingdings" w:hAnsi="Wingdings" w:hint="default"/>
+      </w:rPr>
+    </w:lvl>
+    <w:lvl w:ilvl="6" w:tplc="08090001" w:tentative="1">
+      <w:start w:val="1"/>
+      <w:numFmt w:val="bullet"/>
+      <w:lvlText w:val=""/>
+      <w:lvlJc w:val="left"/>
+      <w:pPr>
+        <w:ind w:left="5400" w:hanging="360"/>
+      </w:pPr>
+      <w:rPr>
+        <w:rFonts w:ascii="Symbol" w:hAnsi="Symbol" w:hint="default"/>
+      </w:rPr>
+    </w:lvl>
+    <w:lvl w:ilvl="7" w:tplc="08090003" w:tentative="1">
+      <w:start w:val="1"/>
+      <w:numFmt w:val="bullet"/>
+      <w:lvlText w:val="o"/>
+      <w:lvlJc w:val="left"/>
+      <w:pPr>
+        <w:ind w:left="6120" w:hanging="360"/>
+      </w:pPr>
+      <w:rPr>
+        <w:rFonts w:ascii="Courier New" w:hAnsi="Courier New" w:cs="Courier New" w:hint="default"/>
+      </w:rPr>
+    </w:lvl>
+    <w:lvl w:ilvl="8" w:tplc="08090005" w:tentative="1">
+      <w:start w:val="1"/>
+      <w:numFmt w:val="bullet"/>
+      <w:lvlText w:val=""/>
+      <w:lvlJc w:val="left"/>
+      <w:pPr>
+        <w:ind w:left="6840" w:hanging="360"/>
+      </w:pPr>
+      <w:rPr>
+        <w:rFonts w:ascii="Wingdings" w:hAnsi="Wingdings" w:hint="default"/>
+      </w:rPr>
+    </w:lvl>
+  </w:abstractNum>
+  <w:abstractNum w:abstractNumId="5" w15:restartNumberingAfterBreak="0">
     <w:nsid w:val="22E27E1D"/>
     <w:multiLevelType w:val="hybridMultilevel"/>
     <w:tmpl w:val="D10EA600"/>
@@ -8355,7 +9114,7 @@
       </w:rPr>
     </w:lvl>
   </w:abstractNum>
-  <w:abstractNum w:abstractNumId="5" w15:restartNumberingAfterBreak="0">
+  <w:abstractNum w:abstractNumId="6" w15:restartNumberingAfterBreak="0">
     <w:nsid w:val="3CFE21C2"/>
     <w:multiLevelType w:val="hybridMultilevel"/>
     <w:tmpl w:val="8CA288EE"/>
@@ -8468,7 +9227,7 @@
       </w:rPr>
     </w:lvl>
   </w:abstractNum>
-  <w:abstractNum w:abstractNumId="6" w15:restartNumberingAfterBreak="0">
+  <w:abstractNum w:abstractNumId="7" w15:restartNumberingAfterBreak="0">
     <w:nsid w:val="43C81D5F"/>
     <w:multiLevelType w:val="hybridMultilevel"/>
     <w:tmpl w:val="0FAA7282"/>
@@ -8581,7 +9340,7 @@
       </w:rPr>
     </w:lvl>
   </w:abstractNum>
-  <w:abstractNum w:abstractNumId="7" w15:restartNumberingAfterBreak="0">
+  <w:abstractNum w:abstractNumId="8" w15:restartNumberingAfterBreak="0">
     <w:nsid w:val="4AD05B4E"/>
     <w:multiLevelType w:val="hybridMultilevel"/>
     <w:tmpl w:val="29121130"/>
@@ -8694,7 +9453,7 @@
       </w:rPr>
     </w:lvl>
   </w:abstractNum>
-  <w:abstractNum w:abstractNumId="8" w15:restartNumberingAfterBreak="0">
+  <w:abstractNum w:abstractNumId="9" w15:restartNumberingAfterBreak="0">
     <w:nsid w:val="4AFE24C1"/>
     <w:multiLevelType w:val="hybridMultilevel"/>
     <w:tmpl w:val="598EF352"/>
@@ -8807,7 +9566,7 @@
       </w:rPr>
     </w:lvl>
   </w:abstractNum>
-  <w:abstractNum w:abstractNumId="9" w15:restartNumberingAfterBreak="0">
+  <w:abstractNum w:abstractNumId="10" w15:restartNumberingAfterBreak="0">
     <w:nsid w:val="54742D51"/>
     <w:multiLevelType w:val="hybridMultilevel"/>
     <w:tmpl w:val="7D8CF064"/>
@@ -8920,7 +9679,7 @@
       </w:rPr>
     </w:lvl>
   </w:abstractNum>
-  <w:abstractNum w:abstractNumId="10" w15:restartNumberingAfterBreak="0">
+  <w:abstractNum w:abstractNumId="11" w15:restartNumberingAfterBreak="0">
     <w:nsid w:val="5CC5445B"/>
     <w:multiLevelType w:val="hybridMultilevel"/>
     <w:tmpl w:val="351CE7DE"/>
@@ -9033,7 +9792,7 @@
       </w:rPr>
     </w:lvl>
   </w:abstractNum>
-  <w:abstractNum w:abstractNumId="11" w15:restartNumberingAfterBreak="0">
+  <w:abstractNum w:abstractNumId="12" w15:restartNumberingAfterBreak="0">
     <w:nsid w:val="75627E68"/>
     <w:multiLevelType w:val="hybridMultilevel"/>
     <w:tmpl w:val="7E947FE4"/>
@@ -9146,7 +9905,7 @@
       </w:rPr>
     </w:lvl>
   </w:abstractNum>
-  <w:abstractNum w:abstractNumId="12" w15:restartNumberingAfterBreak="0">
+  <w:abstractNum w:abstractNumId="13" w15:restartNumberingAfterBreak="0">
     <w:nsid w:val="768E0274"/>
     <w:multiLevelType w:val="hybridMultilevel"/>
     <w:tmpl w:val="39D040FC"/>
@@ -9263,46 +10022,49 @@
     <w:abstractNumId w:val="1"/>
   </w:num>
   <w:num w:numId="2">
-    <w:abstractNumId w:val="10"/>
+    <w:abstractNumId w:val="11"/>
   </w:num>
   <w:num w:numId="3">
     <w:abstractNumId w:val="2"/>
   </w:num>
   <w:num w:numId="4">
-    <w:abstractNumId w:val="7"/>
+    <w:abstractNumId w:val="8"/>
   </w:num>
   <w:num w:numId="5">
-    <w:abstractNumId w:val="12"/>
+    <w:abstractNumId w:val="13"/>
   </w:num>
   <w:num w:numId="6">
-    <w:abstractNumId w:val="8"/>
+    <w:abstractNumId w:val="9"/>
   </w:num>
   <w:num w:numId="7">
     <w:abstractNumId w:val="3"/>
   </w:num>
   <w:num w:numId="8">
+    <w:abstractNumId w:val="6"/>
+  </w:num>
+  <w:num w:numId="9">
+    <w:abstractNumId w:val="7"/>
+  </w:num>
+  <w:num w:numId="10">
     <w:abstractNumId w:val="5"/>
   </w:num>
-  <w:num w:numId="9">
-    <w:abstractNumId w:val="6"/>
-  </w:num>
-  <w:num w:numId="10">
-    <w:abstractNumId w:val="4"/>
-  </w:num>
   <w:num w:numId="11">
-    <w:abstractNumId w:val="11"/>
+    <w:abstractNumId w:val="12"/>
   </w:num>
   <w:num w:numId="12">
     <w:abstractNumId w:val="0"/>
   </w:num>
   <w:num w:numId="13">
-    <w:abstractNumId w:val="9"/>
+    <w:abstractNumId w:val="10"/>
+  </w:num>
+  <w:num w:numId="14">
+    <w:abstractNumId w:val="4"/>
   </w:num>
 </w:numbering>
 </file>
 
 <file path=word/styles.xml><?xml version="1.0" encoding="utf-8"?>
-<w:styles xmlns:mc="http://schemas.openxmlformats.org/markup-compatibility/2006" xmlns:r="http://schemas.openxmlformats.org/officeDocument/2006/relationships" xmlns:w="http://schemas.openxmlformats.org/wordprocessingml/2006/main" xmlns:w14="http://schemas.microsoft.com/office/word/2010/wordml" xmlns:w15="http://schemas.microsoft.com/office/word/2012/wordml" xmlns:w16cex="http://schemas.microsoft.com/office/word/2018/wordml/cex" xmlns:w16cid="http://schemas.microsoft.com/office/word/2016/wordml/cid" xmlns:w16="http://schemas.microsoft.com/office/word/2018/wordml" xmlns:w16sdtdh="http://schemas.microsoft.com/office/word/2020/wordml/sdtdatahash" xmlns:w16se="http://schemas.microsoft.com/office/word/2015/wordml/symex" mc:Ignorable="w14 w15 w16se w16cid w16 w16cex w16sdtdh">
+<w:styles xmlns:mc="http://schemas.openxmlformats.org/markup-compatibility/2006" xmlns:r="http://schemas.openxmlformats.org/officeDocument/2006/relationships" xmlns:w="http://schemas.openxmlformats.org/wordprocessingml/2006/main" xmlns:w14="http://schemas.microsoft.com/office/word/2010/wordml" xmlns:w15="http://schemas.microsoft.com/office/word/2012/wordml" xmlns:w16cex="http://schemas.microsoft.com/office/word/2018/wordml/cex" xmlns:w16cid="http://schemas.microsoft.com/office/word/2016/wordml/cid" xmlns:w16="http://schemas.microsoft.com/office/word/2018/wordml" xmlns:w16se="http://schemas.microsoft.com/office/word/2015/wordml/symex" mc:Ignorable="w14 w15 w16se w16cid w16 w16cex">
   <w:docDefaults>
     <w:rPrDefault>
       <w:rPr>

</xml_diff>